<commit_message>
NF 525 France POS Certification (#7413)
</commit_message>
<xml_diff>
--- a/Application/src/Localizations/[RS] Retail Localization/Calculation Documents/RSNivelation.docx
+++ b/Application/src/Localizations/[RS] Retail Localization/Calculation Documents/RSNivelation.docx
@@ -3925,16 +3925,18 @@
  
          < C o d e L o c a t i o n L b l > C o d e L o c a t i o n L b l < / C o d e L o c a t i o n L b l >   
-         < C o m p a n y A d d r e s s 2 L b l > C o m p a n y A d d r e s s 2 L b l < / C o m p a n y A d d r e s s 2 L b l > - 
          < C o m p a n y A d d r e s s L b l > C o m p a n y A d d r e s s L b l < / C o m p a n y A d d r e s s L b l >   
          < C o m p a n y N a m e L b l > C o m p a n y N a m e L b l < / C o m p a n y N a m e L b l >   
+         < C o m p a n y O f f i c e A d d r e s s L b l > C o m p a n y O f f i c e A d d r e s s L b l < / C o m p a n y O f f i c e A d d r e s s L b l > + 
          < C o m p a n y R e g N o L b l > C o m p a n y R e g N o L b l < / C o m p a n y R e g N o L b l >   
          < C o m p a n y V A T R e g N o L b l > C o m p a n y V A T R e g N o L b l < / C o m p a n y V A T R e g N o L b l >   
+         < C r e a t e d B y U s e r I D L b l > C r e a t e d B y U s e r I D L b l < / C r e a t e d B y U s e r I D L b l > + 
          < F o o t e r D a t e L b l > F o o t e r D a t e L b l < / F o o t e r D a t e L b l >   
          < I t e m D e s c L b l > I t e m D e s c L b l < / I t e m D e s c L b l > @@ -3962,8 +3964,6 @@
          < S u m L b l > S u m L b l < / S u m L b l >   
          < U n i t O f M e a s u r e C o d e L b l > U n i t O f M e a s u r e C o d e L b l < / U n i t O f M e a s u r e C o d e L b l > - 
-         < U s e r I D L b l > U s e r I D L b l < / U s e r I D L b l >   
          < V a l u e D i f f e r e n c e L b l > V a l u e D i f f e r e n c e L b l < / V a l u e D i f f e r e n c e L b l >   

</xml_diff>

<commit_message>
[RS] Nivelation Report Error fix (#7810)
</commit_message>
<xml_diff>
--- a/Application/src/Localizations/[RS] Retail Localization/Calculation Documents/RSNivelation.docx
+++ b/Application/src/Localizations/[RS] Retail Localization/Calculation Documents/RSNivelation.docx
@@ -1,571 +1,595 @@
 
 <file path=word/document.xml><?xml version="1.0" encoding="utf-8"?>
-<w:document xmlns:wpc="http://schemas.microsoft.com/office/word/2010/wordprocessingCanvas" xmlns:cx="http://schemas.microsoft.com/office/drawing/2014/chartex" xmlns:cx1="http://schemas.microsoft.com/office/drawing/2015/9/8/chartex" xmlns:cx2="http://schemas.microsoft.com/office/drawing/2015/10/21/chartex" xmlns:cx3="http://schemas.microsoft.com/office/drawing/2016/5/9/chartex" xmlns:cx4="http://schemas.microsoft.com/office/drawing/2016/5/10/chartex" xmlns:cx5="http://schemas.microsoft.com/office/drawing/2016/5/11/chartex" xmlns:cx6="http://schemas.microsoft.com/office/drawing/2016/5/12/chartex" xmlns:cx7="http://schemas.microsoft.com/office/drawing/2016/5/13/chartex" xmlns:cx8="http://schemas.microsoft.com/office/drawing/2016/5/14/chartex" xmlns:mc="http://schemas.openxmlformats.org/markup-compatibility/2006" xmlns:aink="http://schemas.microsoft.com/office/drawing/2016/ink" xmlns:am3d="http://schemas.microsoft.com/office/drawing/2017/model3d" xmlns:o="urn:schemas-microsoft-com:office:office" xmlns:oel="http://schemas.microsoft.com/office/2019/extlst" xmlns:r="http://schemas.openxmlformats.org/officeDocument/2006/relationships" xmlns:m="http://schemas.openxmlformats.org/officeDocument/2006/math" xmlns:v="urn:schemas-microsoft-com:vml" xmlns:wp14="http://schemas.microsoft.com/office/word/2010/wordprocessingDrawing" xmlns:wp="http://schemas.openxmlformats.org/drawingml/2006/wordprocessingDrawing" xmlns:w10="urn:schemas-microsoft-com:office:word" xmlns:w="http://schemas.openxmlformats.org/wordprocessingml/2006/main" xmlns:w14="http://schemas.microsoft.com/office/word/2010/wordml" xmlns:w15="http://schemas.microsoft.com/office/word/2012/wordml" xmlns:w16cex="http://schemas.microsoft.com/office/word/2018/wordml/cex" xmlns:w16cid="http://schemas.microsoft.com/office/word/2016/wordml/cid" xmlns:w16="http://schemas.microsoft.com/office/word/2018/wordml" xmlns:w16sdtdh="http://schemas.microsoft.com/office/word/2020/wordml/sdtdatahash" xmlns:w16se="http://schemas.microsoft.com/office/word/2015/wordml/symex" xmlns:wpg="http://schemas.microsoft.com/office/word/2010/wordprocessingGroup" xmlns:wpi="http://schemas.microsoft.com/office/word/2010/wordprocessingInk" xmlns:wne="http://schemas.microsoft.com/office/word/2006/wordml" xmlns:wps="http://schemas.microsoft.com/office/word/2010/wordprocessingShape" mc:Ignorable="w14 w15 w16se w16cid w16 w16cex w16sdtdh wp14">
+<w:document xmlns:wpc="http://schemas.microsoft.com/office/word/2010/wordprocessingCanvas" xmlns:cx="http://schemas.microsoft.com/office/drawing/2014/chartex" xmlns:cx1="http://schemas.microsoft.com/office/drawing/2015/9/8/chartex" xmlns:cx2="http://schemas.microsoft.com/office/drawing/2015/10/21/chartex" xmlns:cx3="http://schemas.microsoft.com/office/drawing/2016/5/9/chartex" xmlns:cx4="http://schemas.microsoft.com/office/drawing/2016/5/10/chartex" xmlns:cx5="http://schemas.microsoft.com/office/drawing/2016/5/11/chartex" xmlns:cx6="http://schemas.microsoft.com/office/drawing/2016/5/12/chartex" xmlns:cx7="http://schemas.microsoft.com/office/drawing/2016/5/13/chartex" xmlns:cx8="http://schemas.microsoft.com/office/drawing/2016/5/14/chartex" xmlns:mc="http://schemas.openxmlformats.org/markup-compatibility/2006" xmlns:aink="http://schemas.microsoft.com/office/drawing/2016/ink" xmlns:am3d="http://schemas.microsoft.com/office/drawing/2017/model3d" xmlns:o="urn:schemas-microsoft-com:office:office" xmlns:oel="http://schemas.microsoft.com/office/2019/extlst" xmlns:r="http://schemas.openxmlformats.org/officeDocument/2006/relationships" xmlns:m="http://schemas.openxmlformats.org/officeDocument/2006/math" xmlns:v="urn:schemas-microsoft-com:vml" xmlns:wp14="http://schemas.microsoft.com/office/word/2010/wordprocessingDrawing" xmlns:wp="http://schemas.openxmlformats.org/drawingml/2006/wordprocessingDrawing" xmlns:w10="urn:schemas-microsoft-com:office:word" xmlns:w="http://schemas.openxmlformats.org/wordprocessingml/2006/main" xmlns:w14="http://schemas.microsoft.com/office/word/2010/wordml" xmlns:w15="http://schemas.microsoft.com/office/word/2012/wordml" xmlns:w16cex="http://schemas.microsoft.com/office/word/2018/wordml/cex" xmlns:w16cid="http://schemas.microsoft.com/office/word/2016/wordml/cid" xmlns:w16="http://schemas.microsoft.com/office/word/2018/wordml" xmlns:w16du="http://schemas.microsoft.com/office/word/2023/wordml/word16du" xmlns:w16sdtdh="http://schemas.microsoft.com/office/word/2020/wordml/sdtdatahash" xmlns:w16se="http://schemas.microsoft.com/office/word/2015/wordml/symex" xmlns:wpg="http://schemas.microsoft.com/office/word/2010/wordprocessingGroup" xmlns:wpi="http://schemas.microsoft.com/office/word/2010/wordprocessingInk" xmlns:wne="http://schemas.microsoft.com/office/word/2006/wordml" xmlns:wps="http://schemas.microsoft.com/office/word/2010/wordprocessingShape" mc:Ignorable="w14 w15 w16se w16cid w16 w16cex w16sdtdh w16du wp14">
   <w:body>
+    <w:tbl>
+      <w:tblPr>
+        <w:tblStyle w:val="TableGrid"/>
+        <w:tblW w:w="14670" w:type="dxa"/>
+        <w:tblInd w:w="-635" w:type="dxa"/>
+        <w:tblBorders>
+          <w:top w:val="none" w:sz="0" w:space="0" w:color="auto"/>
+          <w:left w:val="none" w:sz="0" w:space="0" w:color="auto"/>
+          <w:bottom w:val="none" w:sz="0" w:space="0" w:color="auto"/>
+          <w:right w:val="none" w:sz="0" w:space="0" w:color="auto"/>
+          <w:insideH w:val="none" w:sz="0" w:space="0" w:color="auto"/>
+          <w:insideV w:val="none" w:sz="0" w:space="0" w:color="auto"/>
+        </w:tblBorders>
+        <w:tblLook w:val="04A0" w:firstRow="1" w:lastRow="0" w:firstColumn="1" w:lastColumn="0" w:noHBand="0" w:noVBand="1"/>
+      </w:tblPr>
+      <w:tblGrid>
+        <w:gridCol w:w="3065"/>
+        <w:gridCol w:w="3696"/>
+        <w:gridCol w:w="710"/>
+        <w:gridCol w:w="2159"/>
+        <w:gridCol w:w="3150"/>
+        <w:gridCol w:w="1890"/>
+      </w:tblGrid>
+      <w:tr>
+        <w:sdt>
+          <w:sdtPr>
+            <w:rPr>
+              <w:sz w:val="32"/>
+              <w:szCs w:val="32"/>
+            </w:rPr>
+            <w:alias w:val="#Nav: /RSPostedNivelationHdr/CompanyInfo/CompanyInfoName"/>
+            <w:tag w:val="#Nav: NPR_RS_Nivelation_Document/6014523"/>
+            <w:id w:val="542648046"/>
+            <w:placeholder>
+              <w:docPart w:val="AFE5C785C7A04C4289E18530CD80E452"/>
+            </w:placeholder>
+            <w:dataBinding w:prefixMappings="xmlns:ns0='urn:microsoft-dynamics-nav/reports/NPR_RS_Nivelation_Document/6014523/'" w:xpath="/ns0:NavWordReportXmlPart[1]/ns0:RSPostedNivelationHdr[1]/ns0:CompanyInfo[1]/ns0:CompanyInfoName[1]" w:storeItemID="{7EE3EB5B-4BE0-40F1-AF6B-959E51B54624}"/>
+            <w:text/>
+          </w:sdtPr>
+          <w:sdtContent>
+            <w:tc>
+              <w:tcPr>
+                <w:tcW w:w="3065" w:type="dxa"/>
+              </w:tcPr>
+              <w:p>
+                <w:pPr>
+                  <w:rPr>
+                    <w:sz w:val="28"/>
+                    <w:szCs w:val="28"/>
+                  </w:rPr>
+                </w:pPr>
+                <w:proofErr w:type="spellStart"/>
+                <w:r>
+                  <w:rPr>
+                    <w:sz w:val="32"/>
+                    <w:szCs w:val="32"/>
+                  </w:rPr>
+                  <w:t>CompanyInfoName</w:t>
+                </w:r>
+                <w:proofErr w:type="spellEnd"/>
+              </w:p>
+            </w:tc>
+          </w:sdtContent>
+        </w:sdt>
+        <w:tc>
+          <w:tcPr>
+            <w:tcW w:w="3696" w:type="dxa"/>
+          </w:tcPr>
+          <w:p>
+            <w:pPr>
+              <w:rPr>
+                <w:sz w:val="20"/>
+                <w:szCs w:val="20"/>
+              </w:rPr>
+            </w:pPr>
+          </w:p>
+        </w:tc>
+        <w:tc>
+          <w:tcPr>
+            <w:tcW w:w="710" w:type="dxa"/>
+          </w:tcPr>
+          <w:p>
+            <w:pPr>
+              <w:rPr>
+                <w:sz w:val="20"/>
+                <w:szCs w:val="20"/>
+              </w:rPr>
+            </w:pPr>
+          </w:p>
+        </w:tc>
+        <w:tc>
+          <w:tcPr>
+            <w:tcW w:w="2159" w:type="dxa"/>
+          </w:tcPr>
+          <w:p>
+            <w:pPr>
+              <w:rPr>
+                <w:sz w:val="20"/>
+                <w:szCs w:val="20"/>
+              </w:rPr>
+            </w:pPr>
+          </w:p>
+        </w:tc>
+        <w:tc>
+          <w:tcPr>
+            <w:tcW w:w="3150" w:type="dxa"/>
+          </w:tcPr>
+          <w:p>
+            <w:pPr>
+              <w:rPr>
+                <w:sz w:val="20"/>
+                <w:szCs w:val="20"/>
+              </w:rPr>
+            </w:pPr>
+          </w:p>
+        </w:tc>
+        <w:tc>
+          <w:tcPr>
+            <w:tcW w:w="1890" w:type="dxa"/>
+          </w:tcPr>
+          <w:p>
+            <w:pPr>
+              <w:rPr>
+                <w:sz w:val="20"/>
+                <w:szCs w:val="20"/>
+              </w:rPr>
+            </w:pPr>
+          </w:p>
+        </w:tc>
+      </w:tr>
+      <w:tr>
+        <w:sdt>
+          <w:sdtPr>
+            <w:rPr>
+              <w:sz w:val="24"/>
+              <w:szCs w:val="24"/>
+            </w:rPr>
+            <w:alias w:val="#Nav: /RSPostedNivelationHdr/CompanyInfo/CompanyInfoAddress"/>
+            <w:tag w:val="#Nav: NPR_RS_Nivelation_Document/6014523"/>
+            <w:id w:val="-1981837350"/>
+            <w:placeholder>
+              <w:docPart w:val="FA72F027CDE24D3BB401AAAF6591E046"/>
+            </w:placeholder>
+            <w:dataBinding w:prefixMappings="xmlns:ns0='urn:microsoft-dynamics-nav/reports/NPR_RS_Nivelation_Document/6014523/'" w:xpath="/ns0:NavWordReportXmlPart[1]/ns0:RSPostedNivelationHdr[1]/ns0:CompanyInfo[1]/ns0:CompanyInfoAddress[1]" w:storeItemID="{7EE3EB5B-4BE0-40F1-AF6B-959E51B54624}"/>
+            <w:text/>
+          </w:sdtPr>
+          <w:sdtContent>
+            <w:tc>
+              <w:tcPr>
+                <w:tcW w:w="3065" w:type="dxa"/>
+              </w:tcPr>
+              <w:p>
+                <w:pPr>
+                  <w:rPr>
+                    <w:sz w:val="20"/>
+                    <w:szCs w:val="20"/>
+                  </w:rPr>
+                </w:pPr>
+                <w:r>
+                  <w:rPr>
+                    <w:sz w:val="24"/>
+                    <w:szCs w:val="24"/>
+                  </w:rPr>
+                  <w:t>CompanyInfoAddress</w:t>
+                </w:r>
+              </w:p>
+            </w:tc>
+          </w:sdtContent>
+        </w:sdt>
+        <w:tc>
+          <w:tcPr>
+            <w:tcW w:w="3696" w:type="dxa"/>
+          </w:tcPr>
+          <w:p>
+            <w:pPr>
+              <w:rPr>
+                <w:sz w:val="20"/>
+                <w:szCs w:val="20"/>
+              </w:rPr>
+            </w:pPr>
+          </w:p>
+        </w:tc>
+        <w:tc>
+          <w:tcPr>
+            <w:tcW w:w="710" w:type="dxa"/>
+          </w:tcPr>
+          <w:p>
+            <w:pPr>
+              <w:rPr>
+                <w:sz w:val="20"/>
+                <w:szCs w:val="20"/>
+              </w:rPr>
+            </w:pPr>
+          </w:p>
+        </w:tc>
+        <w:tc>
+          <w:tcPr>
+            <w:tcW w:w="2159" w:type="dxa"/>
+          </w:tcPr>
+          <w:p>
+            <w:pPr>
+              <w:rPr>
+                <w:sz w:val="20"/>
+                <w:szCs w:val="20"/>
+              </w:rPr>
+            </w:pPr>
+          </w:p>
+        </w:tc>
+        <w:sdt>
+          <w:sdtPr>
+            <w:rPr>
+              <w:sz w:val="24"/>
+              <w:szCs w:val="24"/>
+            </w:rPr>
+            <w:alias w:val="#Nav: /RSPostedNivelationHdr/CustomerName"/>
+            <w:tag w:val="#Nav: NPR_RS_Nivelation_Document/6014523"/>
+            <w:id w:val="850078075"/>
+            <w:placeholder>
+              <w:docPart w:val="EB30A128A734463EB5295F49B1F213DC"/>
+            </w:placeholder>
+            <w:dataBinding w:prefixMappings="xmlns:ns0='urn:microsoft-dynamics-nav/reports/NPR_RS_Nivelation_Document/6014523/'" w:xpath="/ns0:NavWordReportXmlPart[1]/ns0:RSPostedNivelationHdr[1]/ns0:CustomerName[1]" w:storeItemID="{7EE3EB5B-4BE0-40F1-AF6B-959E51B54624}"/>
+            <w:text/>
+          </w:sdtPr>
+          <w:sdtContent>
+            <w:tc>
+              <w:tcPr>
+                <w:tcW w:w="3150" w:type="dxa"/>
+              </w:tcPr>
+              <w:p>
+                <w:pPr>
+                  <w:rPr>
+                    <w:sz w:val="20"/>
+                    <w:szCs w:val="20"/>
+                  </w:rPr>
+                </w:pPr>
+                <w:r>
+                  <w:rPr>
+                    <w:sz w:val="24"/>
+                    <w:szCs w:val="24"/>
+                  </w:rPr>
+                  <w:t>CustomerName</w:t>
+                </w:r>
+              </w:p>
+            </w:tc>
+          </w:sdtContent>
+        </w:sdt>
+        <w:tc>
+          <w:tcPr>
+            <w:tcW w:w="1890" w:type="dxa"/>
+          </w:tcPr>
+          <w:p>
+            <w:pPr>
+              <w:rPr>
+                <w:sz w:val="20"/>
+                <w:szCs w:val="20"/>
+              </w:rPr>
+            </w:pPr>
+          </w:p>
+        </w:tc>
+      </w:tr>
+      <w:tr>
+        <w:tc>
+          <w:tcPr>
+            <w:tcW w:w="3065" w:type="dxa"/>
+          </w:tcPr>
+          <w:p>
+            <w:pPr>
+              <w:rPr>
+                <w:sz w:val="24"/>
+                <w:szCs w:val="24"/>
+              </w:rPr>
+            </w:pPr>
+            <w:sdt>
+              <w:sdtPr>
+                <w:rPr>
+                  <w:b/>
+                  <w:bCs/>
+                  <w:sz w:val="24"/>
+                  <w:szCs w:val="24"/>
+                </w:rPr>
+                <w:alias w:val="#Nav: /Labels/CompanyRegNoLbl"/>
+                <w:tag w:val="#Nav: NPR_RS_Nivelation_Document/6014523"/>
+                <w:id w:val="-118073648"/>
+                <w:placeholder>
+                  <w:docPart w:val="49AD13271BED42B691125FED16E36FA4"/>
+                </w:placeholder>
+                <w:dataBinding w:prefixMappings="xmlns:ns0='urn:microsoft-dynamics-nav/reports/NPR_RS_Nivelation_Document/6014523/'" w:xpath="/ns0:NavWordReportXmlPart[1]/ns0:Labels[1]/ns0:CompanyRegNoLbl[1]" w:storeItemID="{7EE3EB5B-4BE0-40F1-AF6B-959E51B54624}"/>
+                <w:text/>
+              </w:sdtPr>
+              <w:sdtContent>
+                <w:r>
+                  <w:rPr>
+                    <w:b/>
+                    <w:bCs/>
+                    <w:sz w:val="24"/>
+                    <w:szCs w:val="24"/>
+                  </w:rPr>
+                  <w:t>CompanyRegNoLbl</w:t>
+                </w:r>
+              </w:sdtContent>
+            </w:sdt>
+          </w:p>
+        </w:tc>
+        <w:tc>
+          <w:tcPr>
+            <w:tcW w:w="3696" w:type="dxa"/>
+          </w:tcPr>
+          <w:p>
+            <w:pPr>
+              <w:rPr>
+                <w:sz w:val="24"/>
+                <w:szCs w:val="24"/>
+              </w:rPr>
+            </w:pPr>
+            <w:sdt>
+              <w:sdtPr>
+                <w:rPr>
+                  <w:sz w:val="24"/>
+                  <w:szCs w:val="24"/>
+                </w:rPr>
+                <w:alias w:val="#Nav: /RSPostedNivelationHdr/CompanyInfo/CompanyInfoRegistrationNo"/>
+                <w:tag w:val="#Nav: NPR_RS_Nivelation_Document/6014523"/>
+                <w:id w:val="-1062948284"/>
+                <w:placeholder>
+                  <w:docPart w:val="1021F541E1734E19BEC8F240522998D5"/>
+                </w:placeholder>
+                <w:dataBinding w:prefixMappings="xmlns:ns0='urn:microsoft-dynamics-nav/reports/NPR_RS_Nivelation_Document/6014523/'" w:xpath="/ns0:NavWordReportXmlPart[1]/ns0:RSPostedNivelationHdr[1]/ns0:CompanyInfo[1]/ns0:CompanyInfoRegistrationNo[1]" w:storeItemID="{7EE3EB5B-4BE0-40F1-AF6B-959E51B54624}"/>
+                <w:text/>
+              </w:sdtPr>
+              <w:sdtContent>
+                <w:r>
+                  <w:rPr>
+                    <w:sz w:val="24"/>
+                    <w:szCs w:val="24"/>
+                  </w:rPr>
+                  <w:t>CompanyInfoRegistrationNo</w:t>
+                </w:r>
+              </w:sdtContent>
+            </w:sdt>
+          </w:p>
+        </w:tc>
+        <w:tc>
+          <w:tcPr>
+            <w:tcW w:w="710" w:type="dxa"/>
+          </w:tcPr>
+          <w:p>
+            <w:pPr>
+              <w:rPr>
+                <w:sz w:val="20"/>
+                <w:szCs w:val="20"/>
+              </w:rPr>
+            </w:pPr>
+          </w:p>
+        </w:tc>
+        <w:tc>
+          <w:tcPr>
+            <w:tcW w:w="2159" w:type="dxa"/>
+          </w:tcPr>
+          <w:p>
+            <w:pPr>
+              <w:rPr>
+                <w:sz w:val="20"/>
+                <w:szCs w:val="20"/>
+              </w:rPr>
+            </w:pPr>
+          </w:p>
+        </w:tc>
+        <w:sdt>
+          <w:sdtPr>
+            <w:rPr>
+              <w:sz w:val="24"/>
+              <w:szCs w:val="24"/>
+            </w:rPr>
+            <w:alias w:val="#Nav: /RSPostedNivelationHdr/CustomerAddress"/>
+            <w:tag w:val="#Nav: NPR_RS_Nivelation_Document/6014523"/>
+            <w:id w:val="1569464833"/>
+            <w:placeholder>
+              <w:docPart w:val="328A7DAE3ACB4673AA92F4E63F9789B9"/>
+            </w:placeholder>
+            <w:dataBinding w:prefixMappings="xmlns:ns0='urn:microsoft-dynamics-nav/reports/NPR_RS_Nivelation_Document/6014523/'" w:xpath="/ns0:NavWordReportXmlPart[1]/ns0:RSPostedNivelationHdr[1]/ns0:CustomerAddress[1]" w:storeItemID="{7EE3EB5B-4BE0-40F1-AF6B-959E51B54624}"/>
+            <w:text/>
+          </w:sdtPr>
+          <w:sdtContent>
+            <w:tc>
+              <w:tcPr>
+                <w:tcW w:w="3150" w:type="dxa"/>
+              </w:tcPr>
+              <w:p>
+                <w:pPr>
+                  <w:rPr>
+                    <w:sz w:val="20"/>
+                    <w:szCs w:val="20"/>
+                  </w:rPr>
+                </w:pPr>
+                <w:r>
+                  <w:rPr>
+                    <w:sz w:val="24"/>
+                    <w:szCs w:val="24"/>
+                  </w:rPr>
+                  <w:t>CustomerAddress</w:t>
+                </w:r>
+              </w:p>
+            </w:tc>
+          </w:sdtContent>
+        </w:sdt>
+        <w:sdt>
+          <w:sdtPr>
+            <w:rPr>
+              <w:sz w:val="24"/>
+              <w:szCs w:val="24"/>
+            </w:rPr>
+            <w:alias w:val="#Nav: /RSPostedNivelationHdr/CustomerCity"/>
+            <w:tag w:val="#Nav: NPR_RS_Nivelation_Document/6014523"/>
+            <w:id w:val="-492872096"/>
+            <w:placeholder>
+              <w:docPart w:val="24D9DAA31F7E40C79B719551366DF54E"/>
+            </w:placeholder>
+            <w:dataBinding w:prefixMappings="xmlns:ns0='urn:microsoft-dynamics-nav/reports/NPR_RS_Nivelation_Document/6014523/'" w:xpath="/ns0:NavWordReportXmlPart[1]/ns0:RSPostedNivelationHdr[1]/ns0:CustomerCity[1]" w:storeItemID="{7EE3EB5B-4BE0-40F1-AF6B-959E51B54624}"/>
+            <w:text/>
+          </w:sdtPr>
+          <w:sdtContent>
+            <w:tc>
+              <w:tcPr>
+                <w:tcW w:w="1890" w:type="dxa"/>
+              </w:tcPr>
+              <w:p>
+                <w:pPr>
+                  <w:rPr>
+                    <w:sz w:val="24"/>
+                    <w:szCs w:val="24"/>
+                  </w:rPr>
+                </w:pPr>
+                <w:r>
+                  <w:rPr>
+                    <w:sz w:val="24"/>
+                    <w:szCs w:val="24"/>
+                  </w:rPr>
+                  <w:t>CustomerCity</w:t>
+                </w:r>
+              </w:p>
+            </w:tc>
+          </w:sdtContent>
+        </w:sdt>
+      </w:tr>
+      <w:tr>
+        <w:tc>
+          <w:tcPr>
+            <w:tcW w:w="3065" w:type="dxa"/>
+          </w:tcPr>
+          <w:p>
+            <w:pPr>
+              <w:rPr>
+                <w:sz w:val="24"/>
+                <w:szCs w:val="24"/>
+              </w:rPr>
+            </w:pPr>
+            <w:sdt>
+              <w:sdtPr>
+                <w:rPr>
+                  <w:b/>
+                  <w:bCs/>
+                  <w:sz w:val="24"/>
+                  <w:szCs w:val="24"/>
+                </w:rPr>
+                <w:alias w:val="#Nav: /Labels/CompanyVATRegNoLbl"/>
+                <w:tag w:val="#Nav: NPR_RS_Nivelation_Document/6014523"/>
+                <w:id w:val="796641475"/>
+                <w:placeholder>
+                  <w:docPart w:val="78CFEDCA846342D6BAF3F409EFAC71E8"/>
+                </w:placeholder>
+                <w:dataBinding w:prefixMappings="xmlns:ns0='urn:microsoft-dynamics-nav/reports/NPR_RS_Nivelation_Document/6014523/'" w:xpath="/ns0:NavWordReportXmlPart[1]/ns0:Labels[1]/ns0:CompanyVATRegNoLbl[1]" w:storeItemID="{7EE3EB5B-4BE0-40F1-AF6B-959E51B54624}"/>
+                <w:text/>
+              </w:sdtPr>
+              <w:sdtContent>
+                <w:r>
+                  <w:rPr>
+                    <w:b/>
+                    <w:bCs/>
+                    <w:sz w:val="24"/>
+                    <w:szCs w:val="24"/>
+                  </w:rPr>
+                  <w:t>CompanyVATRegNoLbl</w:t>
+                </w:r>
+              </w:sdtContent>
+            </w:sdt>
+          </w:p>
+        </w:tc>
+        <w:tc>
+          <w:tcPr>
+            <w:tcW w:w="3696" w:type="dxa"/>
+          </w:tcPr>
+          <w:p>
+            <w:pPr>
+              <w:rPr>
+                <w:sz w:val="24"/>
+                <w:szCs w:val="24"/>
+              </w:rPr>
+            </w:pPr>
+            <w:sdt>
+              <w:sdtPr>
+                <w:rPr>
+                  <w:sz w:val="24"/>
+                  <w:szCs w:val="24"/>
+                </w:rPr>
+                <w:alias w:val="#Nav: /RSPostedNivelationHdr/CompanyInfo/CompanyInfoVATRegNo"/>
+                <w:tag w:val="#Nav: NPR_RS_Nivelation_Document/6014523"/>
+                <w:id w:val="1208606123"/>
+                <w:placeholder>
+                  <w:docPart w:val="905A6A2E5D584C65BEB3C1437B8F3A05"/>
+                </w:placeholder>
+                <w:dataBinding w:prefixMappings="xmlns:ns0='urn:microsoft-dynamics-nav/reports/NPR_RS_Nivelation_Document/6014523/'" w:xpath="/ns0:NavWordReportXmlPart[1]/ns0:RSPostedNivelationHdr[1]/ns0:CompanyInfo[1]/ns0:CompanyInfoVATRegNo[1]" w:storeItemID="{7EE3EB5B-4BE0-40F1-AF6B-959E51B54624}"/>
+                <w:text/>
+              </w:sdtPr>
+              <w:sdtContent>
+                <w:r>
+                  <w:rPr>
+                    <w:sz w:val="24"/>
+                    <w:szCs w:val="24"/>
+                  </w:rPr>
+                  <w:t>CompanyInfoVATRegNo</w:t>
+                </w:r>
+              </w:sdtContent>
+            </w:sdt>
+          </w:p>
+        </w:tc>
+        <w:tc>
+          <w:tcPr>
+            <w:tcW w:w="710" w:type="dxa"/>
+          </w:tcPr>
+          <w:p>
+            <w:pPr>
+              <w:rPr>
+                <w:sz w:val="20"/>
+                <w:szCs w:val="20"/>
+              </w:rPr>
+            </w:pPr>
+          </w:p>
+        </w:tc>
+        <w:tc>
+          <w:tcPr>
+            <w:tcW w:w="2159" w:type="dxa"/>
+          </w:tcPr>
+          <w:p>
+            <w:pPr>
+              <w:rPr>
+                <w:sz w:val="20"/>
+                <w:szCs w:val="20"/>
+              </w:rPr>
+            </w:pPr>
+          </w:p>
+        </w:tc>
+        <w:tc>
+          <w:tcPr>
+            <w:tcW w:w="3150" w:type="dxa"/>
+          </w:tcPr>
+          <w:p>
+            <w:pPr>
+              <w:rPr>
+                <w:sz w:val="20"/>
+                <w:szCs w:val="20"/>
+              </w:rPr>
+            </w:pPr>
+          </w:p>
+        </w:tc>
+        <w:tc>
+          <w:tcPr>
+            <w:tcW w:w="1890" w:type="dxa"/>
+          </w:tcPr>
+          <w:p>
+            <w:pPr>
+              <w:rPr>
+                <w:sz w:val="24"/>
+                <w:szCs w:val="24"/>
+              </w:rPr>
+            </w:pPr>
+          </w:p>
+        </w:tc>
+      </w:tr>
+    </w:tbl>
     <w:p>
       <w:pPr>
-        <w:tabs>
-          <w:tab w:val="left" w:pos="720"/>
-          <w:tab w:val="left" w:pos="1440"/>
-          <w:tab w:val="left" w:pos="2160"/>
-          <w:tab w:val="left" w:pos="2880"/>
-          <w:tab w:val="left" w:pos="3600"/>
-          <w:tab w:val="left" w:pos="4320"/>
-          <w:tab w:val="left" w:pos="5040"/>
-          <w:tab w:val="left" w:pos="5760"/>
-          <w:tab w:val="left" w:pos="6480"/>
-          <w:tab w:val="left" w:pos="7200"/>
-          <w:tab w:val="left" w:pos="7920"/>
-          <w:tab w:val="left" w:pos="8640"/>
-          <w:tab w:val="left" w:pos="9360"/>
-          <w:tab w:val="left" w:pos="10080"/>
-          <w:tab w:val="left" w:pos="10800"/>
-          <w:tab w:val="left" w:pos="11520"/>
-          <w:tab w:val="left" w:pos="12240"/>
-          <w:tab w:val="right" w:pos="13436"/>
-        </w:tabs>
-        <w:rPr>
-          <w:sz w:val="20"/>
-          <w:szCs w:val="20"/>
-        </w:rPr>
-      </w:pPr>
-      <w:sdt>
-        <w:sdtPr>
-          <w:rPr>
-            <w:b/>
-            <w:bCs/>
-            <w:sz w:val="20"/>
-            <w:szCs w:val="20"/>
-          </w:rPr>
-          <w:id w:val="-1082215308"/>
-          <w:placeholder>
-            <w:docPart w:val="DefaultPlaceholder_-1854013440"/>
-          </w:placeholder>
-          <w15:dataBinding w:prefixMappings="xmlns:ns0='urn:microsoft-dynamics-nav/reports/NPR_RS_Nivelation_Document/6014523/' " w:xpath="/ns0:NavWordReportXmlPart[1]/ns0:Labels[1]/ns0:CompanyRegNoLbl[1]" w:storeItemID="{7EE3EB5B-4BE0-40F1-AF6B-959E51B54624}" w16sdtdh:storeItemChecksum="U2s5WA=="/>
-        </w:sdtPr>
-        <w:sdtContent>
-          <w:proofErr w:type="spellStart"/>
-          <w:r>
-            <w:rPr>
-              <w:b/>
-              <w:bCs/>
-              <w:sz w:val="20"/>
-              <w:szCs w:val="20"/>
-            </w:rPr>
-            <w:t>CompanyRegNoLbl</w:t>
-          </w:r>
-          <w:proofErr w:type="spellEnd"/>
-        </w:sdtContent>
-      </w:sdt>
-      <w:r>
         <w:rPr>
           <w:b/>
           <w:bCs/>
           <w:sz w:val="20"/>
           <w:szCs w:val="20"/>
         </w:rPr>
-        <w:t>:</w:t>
-      </w:r>
-      <w:r>
-        <w:rPr>
-          <w:b/>
-          <w:bCs/>
-          <w:sz w:val="20"/>
-          <w:szCs w:val="20"/>
-        </w:rPr>
-        <w:t xml:space="preserve"> </w:t>
-      </w:r>
-      <w:sdt>
-        <w:sdtPr>
-          <w:rPr>
-            <w:b/>
-            <w:bCs/>
-            <w:sz w:val="20"/>
-            <w:szCs w:val="20"/>
-          </w:rPr>
-          <w:id w:val="2115166098"/>
-          <w:placeholder>
-            <w:docPart w:val="DefaultPlaceholder_-1854013440"/>
-          </w:placeholder>
-          <w15:dataBinding w:prefixMappings="xmlns:ns0='urn:microsoft-dynamics-nav/reports/NPR_RS_Nivelation_Document/6014523/' " w:xpath="/ns0:NavWordReportXmlPart[1]/ns0:RSPostedNivelationHdr[1]/ns0:CompanyInfo[1]/ns0:CompanyInfoRegistrationNo[1]" w:storeItemID="{7EE3EB5B-4BE0-40F1-AF6B-959E51B54624}" w16sdtdh:storeItemChecksum="U2s5WA=="/>
-        </w:sdtPr>
-        <w:sdtContent>
-          <w:proofErr w:type="spellStart"/>
-          <w:r>
-            <w:rPr>
-              <w:b/>
-              <w:bCs/>
-              <w:sz w:val="20"/>
-              <w:szCs w:val="20"/>
-            </w:rPr>
-            <w:t>CompanyInfoRegistrationNo</w:t>
-          </w:r>
-          <w:proofErr w:type="spellEnd"/>
-        </w:sdtContent>
-      </w:sdt>
-      <w:r>
-        <w:rPr>
-          <w:sz w:val="20"/>
-          <w:szCs w:val="20"/>
-        </w:rPr>
-        <w:tab/>
-      </w:r>
-      <w:r>
-        <w:rPr>
-          <w:sz w:val="20"/>
-          <w:szCs w:val="20"/>
-        </w:rPr>
-        <w:tab/>
-      </w:r>
-      <w:r>
-        <w:rPr>
-          <w:sz w:val="20"/>
-          <w:szCs w:val="20"/>
-        </w:rPr>
-        <w:tab/>
-      </w:r>
-      <w:r>
-        <w:rPr>
-          <w:sz w:val="20"/>
-          <w:szCs w:val="20"/>
-        </w:rPr>
-        <w:t xml:space="preserve"> </w:t>
-      </w:r>
-      <w:r>
-        <w:rPr>
-          <w:sz w:val="20"/>
-          <w:szCs w:val="20"/>
-        </w:rPr>
-        <w:tab/>
-      </w:r>
-      <w:r>
-        <w:rPr>
-          <w:sz w:val="20"/>
-          <w:szCs w:val="20"/>
-        </w:rPr>
-        <w:tab/>
-      </w:r>
-      <w:r>
-        <w:rPr>
-          <w:sz w:val="20"/>
-          <w:szCs w:val="20"/>
-        </w:rPr>
-        <w:tab/>
-      </w:r>
-      <w:r>
-        <w:rPr>
-          <w:sz w:val="20"/>
-          <w:szCs w:val="20"/>
-        </w:rPr>
-        <w:tab/>
-      </w:r>
-      <w:r>
-        <w:rPr>
-          <w:sz w:val="20"/>
-          <w:szCs w:val="20"/>
-        </w:rPr>
-        <w:tab/>
-      </w:r>
-      <w:r>
-        <w:rPr>
-          <w:sz w:val="20"/>
-          <w:szCs w:val="20"/>
-        </w:rPr>
-        <w:tab/>
-      </w:r>
-      <w:r>
-        <w:rPr>
-          <w:sz w:val="20"/>
-          <w:szCs w:val="20"/>
-        </w:rPr>
-        <w:tab/>
-      </w:r>
-      <w:sdt>
-        <w:sdtPr>
-          <w:rPr>
-            <w:sz w:val="20"/>
-            <w:szCs w:val="20"/>
-          </w:rPr>
-          <w:id w:val="1694489451"/>
-          <w:placeholder>
-            <w:docPart w:val="DefaultPlaceholder_-1854013440"/>
-          </w:placeholder>
-          <w15:dataBinding w:prefixMappings="xmlns:ns0='urn:microsoft-dynamics-nav/reports/NPR_RS_Nivelation_Document/6014523/' " w:xpath="/ns0:NavWordReportXmlPart[1]/ns0:Customers[1]/ns0:CustomerAddress[1]" w:storeItemID="{7EE3EB5B-4BE0-40F1-AF6B-959E51B54624}"/>
-        </w:sdtPr>
-        <w:sdtContent>
-          <w:proofErr w:type="spellStart"/>
-          <w:r>
-            <w:rPr>
-              <w:sz w:val="20"/>
-              <w:szCs w:val="20"/>
-            </w:rPr>
-            <w:t>CustomerAddress</w:t>
-          </w:r>
-          <w:proofErr w:type="spellEnd"/>
-        </w:sdtContent>
-      </w:sdt>
-      <w:r>
-        <w:rPr>
-          <w:sz w:val="20"/>
-          <w:szCs w:val="20"/>
-        </w:rPr>
-        <w:tab/>
-      </w:r>
-    </w:p>
-    <w:p>
-      <w:pPr>
-        <w:rPr>
-          <w:sz w:val="20"/>
-          <w:szCs w:val="20"/>
-        </w:rPr>
       </w:pPr>
-      <w:sdt>
-        <w:sdtPr>
-          <w:rPr>
-            <w:sz w:val="20"/>
-            <w:szCs w:val="20"/>
-          </w:rPr>
-          <w:id w:val="1062224242"/>
-          <w:placeholder>
-            <w:docPart w:val="DefaultPlaceholder_-1854013440"/>
-          </w:placeholder>
-          <w15:dataBinding w:prefixMappings="xmlns:ns0='urn:microsoft-dynamics-nav/reports/NPR_RS_Nivelation_Document/6014523/' " w:xpath="/ns0:NavWordReportXmlPart[1]/ns0:RSPostedNivelationHdr[1]/ns0:CompanyInfo[1]/ns0:CompanyInfoName[1]" w:storeItemID="{7EE3EB5B-4BE0-40F1-AF6B-959E51B54624}" w16sdtdh:storeItemChecksum="U2s5WA=="/>
-        </w:sdtPr>
-        <w:sdtContent>
-          <w:proofErr w:type="spellStart"/>
-          <w:r>
-            <w:rPr>
-              <w:sz w:val="20"/>
-              <w:szCs w:val="20"/>
-            </w:rPr>
-            <w:t>CompanyInfoName</w:t>
-          </w:r>
-          <w:proofErr w:type="spellEnd"/>
-        </w:sdtContent>
-      </w:sdt>
-      <w:r>
-        <w:rPr>
-          <w:sz w:val="20"/>
-          <w:szCs w:val="20"/>
-        </w:rPr>
-        <w:tab/>
-      </w:r>
-      <w:r>
-        <w:rPr>
-          <w:sz w:val="20"/>
-          <w:szCs w:val="20"/>
-        </w:rPr>
-        <w:tab/>
-      </w:r>
-      <w:r>
-        <w:rPr>
-          <w:sz w:val="20"/>
-          <w:szCs w:val="20"/>
-        </w:rPr>
-        <w:tab/>
-      </w:r>
-      <w:r>
-        <w:rPr>
-          <w:sz w:val="20"/>
-          <w:szCs w:val="20"/>
-        </w:rPr>
-        <w:tab/>
-      </w:r>
-      <w:r>
-        <w:rPr>
-          <w:sz w:val="20"/>
-          <w:szCs w:val="20"/>
-        </w:rPr>
-        <w:tab/>
-      </w:r>
-      <w:r>
-        <w:rPr>
-          <w:sz w:val="20"/>
-          <w:szCs w:val="20"/>
-        </w:rPr>
-        <w:tab/>
-      </w:r>
-      <w:r>
-        <w:rPr>
-          <w:sz w:val="20"/>
-          <w:szCs w:val="20"/>
-        </w:rPr>
-        <w:tab/>
-      </w:r>
-      <w:r>
-        <w:rPr>
-          <w:sz w:val="20"/>
-          <w:szCs w:val="20"/>
-        </w:rPr>
-        <w:tab/>
-      </w:r>
-      <w:r>
-        <w:rPr>
-          <w:sz w:val="20"/>
-          <w:szCs w:val="20"/>
-        </w:rPr>
-        <w:tab/>
-      </w:r>
-      <w:r>
-        <w:rPr>
-          <w:sz w:val="20"/>
-          <w:szCs w:val="20"/>
-        </w:rPr>
-        <w:tab/>
-      </w:r>
-      <w:r>
-        <w:rPr>
-          <w:sz w:val="20"/>
-          <w:szCs w:val="20"/>
-        </w:rPr>
-        <w:tab/>
-      </w:r>
-      <w:r>
-        <w:rPr>
-          <w:sz w:val="20"/>
-          <w:szCs w:val="20"/>
-        </w:rPr>
-        <w:tab/>
-      </w:r>
-      <w:r>
-        <w:rPr>
-          <w:sz w:val="20"/>
-          <w:szCs w:val="20"/>
-        </w:rPr>
-        <w:tab/>
-      </w:r>
-      <w:sdt>
-        <w:sdtPr>
-          <w:rPr>
-            <w:sz w:val="20"/>
-            <w:szCs w:val="20"/>
-          </w:rPr>
-          <w:id w:val="1088269242"/>
-          <w:placeholder>
-            <w:docPart w:val="DefaultPlaceholder_-1854013440"/>
-          </w:placeholder>
-          <w15:dataBinding w:prefixMappings="xmlns:ns0='urn:microsoft-dynamics-nav/reports/NPR_RS_Nivelation_Document/6014523/' " w:xpath="/ns0:NavWordReportXmlPart[1]/ns0:Customers[1]/ns0:CustomerCity[1]" w:storeItemID="{7EE3EB5B-4BE0-40F1-AF6B-959E51B54624}"/>
-        </w:sdtPr>
-        <w:sdtContent>
-          <w:proofErr w:type="spellStart"/>
-          <w:r>
-            <w:rPr>
-              <w:sz w:val="20"/>
-              <w:szCs w:val="20"/>
-            </w:rPr>
-            <w:t>CustomerCity</w:t>
-          </w:r>
-          <w:proofErr w:type="spellEnd"/>
-        </w:sdtContent>
-      </w:sdt>
-    </w:p>
-    <w:p>
-      <w:pPr>
-        <w:rPr>
-          <w:sz w:val="20"/>
-          <w:szCs w:val="20"/>
-        </w:rPr>
-      </w:pPr>
-      <w:sdt>
-        <w:sdtPr>
-          <w:rPr>
-            <w:sz w:val="20"/>
-            <w:szCs w:val="20"/>
-          </w:rPr>
-          <w:id w:val="1260946972"/>
-          <w:placeholder>
-            <w:docPart w:val="DefaultPlaceholder_-1854013440"/>
-          </w:placeholder>
-          <w15:dataBinding w:prefixMappings="xmlns:ns0='urn:microsoft-dynamics-nav/reports/NPR_RS_Nivelation_Document/6014523/' " w:xpath="/ns0:NavWordReportXmlPart[1]/ns0:RSPostedNivelationHdr[1]/ns0:CompanyInfo[1]/ns0:CompanyInfoAddress[1]" w:storeItemID="{7EE3EB5B-4BE0-40F1-AF6B-959E51B54624}" w16sdtdh:storeItemChecksum="U2s5WA=="/>
-        </w:sdtPr>
-        <w:sdtContent>
-          <w:proofErr w:type="spellStart"/>
-          <w:r>
-            <w:rPr>
-              <w:sz w:val="20"/>
-              <w:szCs w:val="20"/>
-            </w:rPr>
-            <w:t>CompanyInfoAddress</w:t>
-          </w:r>
-          <w:proofErr w:type="spellEnd"/>
-        </w:sdtContent>
-      </w:sdt>
-      <w:r>
-        <w:rPr>
-          <w:sz w:val="20"/>
-          <w:szCs w:val="20"/>
-        </w:rPr>
-        <w:tab/>
-      </w:r>
-      <w:r>
-        <w:rPr>
-          <w:sz w:val="20"/>
-          <w:szCs w:val="20"/>
-        </w:rPr>
-        <w:tab/>
-      </w:r>
-      <w:r>
-        <w:rPr>
-          <w:sz w:val="20"/>
-          <w:szCs w:val="20"/>
-        </w:rPr>
-        <w:tab/>
-      </w:r>
-      <w:r>
-        <w:rPr>
-          <w:sz w:val="20"/>
-          <w:szCs w:val="20"/>
-        </w:rPr>
-        <w:tab/>
-      </w:r>
-      <w:r>
-        <w:rPr>
-          <w:sz w:val="20"/>
-          <w:szCs w:val="20"/>
-        </w:rPr>
-        <w:tab/>
-      </w:r>
-      <w:r>
-        <w:rPr>
-          <w:sz w:val="20"/>
-          <w:szCs w:val="20"/>
-        </w:rPr>
-        <w:tab/>
-      </w:r>
-      <w:r>
-        <w:rPr>
-          <w:sz w:val="20"/>
-          <w:szCs w:val="20"/>
-        </w:rPr>
-        <w:tab/>
-      </w:r>
-      <w:r>
-        <w:rPr>
-          <w:sz w:val="20"/>
-          <w:szCs w:val="20"/>
-        </w:rPr>
-        <w:tab/>
-      </w:r>
-      <w:r>
-        <w:rPr>
-          <w:sz w:val="20"/>
-          <w:szCs w:val="20"/>
-        </w:rPr>
-        <w:tab/>
-      </w:r>
-      <w:r>
-        <w:rPr>
-          <w:sz w:val="20"/>
-          <w:szCs w:val="20"/>
-        </w:rPr>
-        <w:tab/>
-      </w:r>
-      <w:r>
-        <w:rPr>
-          <w:sz w:val="20"/>
-          <w:szCs w:val="20"/>
-        </w:rPr>
-        <w:tab/>
-      </w:r>
-      <w:r>
-        <w:rPr>
-          <w:sz w:val="20"/>
-          <w:szCs w:val="20"/>
-        </w:rPr>
-        <w:tab/>
-      </w:r>
-      <w:r>
-        <w:rPr>
-          <w:sz w:val="20"/>
-          <w:szCs w:val="20"/>
-        </w:rPr>
-        <w:tab/>
-      </w:r>
-      <w:sdt>
-        <w:sdtPr>
-          <w:rPr>
-            <w:sz w:val="20"/>
-            <w:szCs w:val="20"/>
-          </w:rPr>
-          <w:id w:val="-1479528296"/>
-          <w:placeholder>
-            <w:docPart w:val="DefaultPlaceholder_-1854013440"/>
-          </w:placeholder>
-          <w15:dataBinding w:prefixMappings="xmlns:ns0='urn:microsoft-dynamics-nav/reports/NPR_RS_Nivelation_Document/6014523/' " w:xpath="/ns0:NavWordReportXmlPart[1]/ns0:Customers[1]/ns0:CustomerName[1]" w:storeItemID="{7EE3EB5B-4BE0-40F1-AF6B-959E51B54624}"/>
-        </w:sdtPr>
-        <w:sdtContent>
-          <w:proofErr w:type="spellStart"/>
-          <w:r>
-            <w:rPr>
-              <w:sz w:val="20"/>
-              <w:szCs w:val="20"/>
-            </w:rPr>
-            <w:t>CustomerName</w:t>
-          </w:r>
-          <w:proofErr w:type="spellEnd"/>
-        </w:sdtContent>
-      </w:sdt>
-    </w:p>
-    <w:p>
-      <w:pPr>
-        <w:rPr>
-          <w:sz w:val="20"/>
-          <w:szCs w:val="20"/>
-        </w:rPr>
-      </w:pPr>
-      <w:sdt>
-        <w:sdtPr>
-          <w:rPr>
-            <w:sz w:val="20"/>
-            <w:szCs w:val="20"/>
-          </w:rPr>
-          <w:id w:val="375514349"/>
-          <w:placeholder>
-            <w:docPart w:val="4E90316C0CFF47AC9A85DEFD7D2E5C0F"/>
-          </w:placeholder>
-          <w15:dataBinding w:prefixMappings="xmlns:ns0='urn:microsoft-dynamics-nav/reports/NPR_RS_Nivelation_Document/6014523/' " w:xpath="/ns0:NavWordReportXmlPart[1]/ns0:Labels[1]/ns0:CompanyVATRegNoLbl[1]" w:storeItemID="{7EE3EB5B-4BE0-40F1-AF6B-959E51B54624}" w16sdtdh:storeItemChecksum="U2s5WA=="/>
-        </w:sdtPr>
-        <w:sdtContent>
-          <w:proofErr w:type="spellStart"/>
-          <w:r>
-            <w:rPr>
-              <w:sz w:val="20"/>
-              <w:szCs w:val="20"/>
-            </w:rPr>
-            <w:t>CompanyVATRegNoLbl</w:t>
-          </w:r>
-        </w:sdtContent>
-      </w:sdt>
-      <w:r>
-        <w:rPr>
-          <w:sz w:val="20"/>
-          <w:szCs w:val="20"/>
-        </w:rPr>
-        <w:t>:</w:t>
-      </w:r>
-      <w:sdt>
-        <w:sdtPr>
-          <w:rPr>
-            <w:sz w:val="20"/>
-            <w:szCs w:val="20"/>
-          </w:rPr>
-          <w:id w:val="-1138500145"/>
-          <w:placeholder>
-            <w:docPart w:val="DefaultPlaceholder_-1854013440"/>
-          </w:placeholder>
-          <w15:dataBinding w:prefixMappings="xmlns:ns0='urn:microsoft-dynamics-nav/reports/NPR_RS_Nivelation_Document/6014523/' " w:xpath="/ns0:NavWordReportXmlPart[1]/ns0:RSPostedNivelationHdr[1]/ns0:CompanyInfo[1]/ns0:CompanyInfoVATRegNo[1]" w:storeItemID="{7EE3EB5B-4BE0-40F1-AF6B-959E51B54624}" w16sdtdh:storeItemChecksum="U2s5WA=="/>
-        </w:sdtPr>
-        <w:sdtContent>
-          <w:r>
-            <w:rPr>
-              <w:sz w:val="20"/>
-              <w:szCs w:val="20"/>
-            </w:rPr>
-            <w:t>CompanyInfoVATRegNo</w:t>
-          </w:r>
-          <w:proofErr w:type="spellEnd"/>
-        </w:sdtContent>
-      </w:sdt>
     </w:p>
     <w:p>
       <w:pPr>
@@ -590,8 +614,8 @@
           <w:rPr>
             <w:b/>
             <w:bCs/>
-            <w:sz w:val="20"/>
-            <w:szCs w:val="20"/>
+            <w:sz w:val="32"/>
+            <w:szCs w:val="32"/>
           </w:rPr>
           <w:alias w:val="#Nav: /Labels/ReportTitle"/>
           <w:tag w:val="#Nav: NPR_RS_Nivelation_Document/6014523"/>
@@ -603,17 +627,15 @@
           <w:text/>
         </w:sdtPr>
         <w:sdtContent>
-          <w:proofErr w:type="spellStart"/>
           <w:r>
             <w:rPr>
               <w:b/>
               <w:bCs/>
-              <w:sz w:val="20"/>
-              <w:szCs w:val="20"/>
+              <w:sz w:val="32"/>
+              <w:szCs w:val="32"/>
             </w:rPr>
             <w:t>ReportTitle</w:t>
           </w:r>
-          <w:proofErr w:type="spellEnd"/>
         </w:sdtContent>
       </w:sdt>
     </w:p>
@@ -628,21 +650,21 @@
       <w:sdt>
         <w:sdtPr>
           <w:rPr>
-            <w:sz w:val="20"/>
-            <w:szCs w:val="20"/>
+            <w:sz w:val="24"/>
+            <w:szCs w:val="24"/>
           </w:rPr>
           <w:id w:val="1222714730"/>
           <w:placeholder>
             <w:docPart w:val="DefaultPlaceholder_-1854013440"/>
           </w:placeholder>
-          <w15:dataBinding w:prefixMappings="xmlns:ns0='urn:microsoft-dynamics-nav/reports/NPR_RS_Nivelation_Document/6014523/' " w:xpath="/ns0:NavWordReportXmlPart[1]/ns0:RSPostedNivelationHdr[1]/ns0:HeaderText[1]" w:storeItemID="{7EE3EB5B-4BE0-40F1-AF6B-959E51B54624}" w16sdtdh:storeItemChecksum="U2s5WA=="/>
+          <w15:dataBinding w:prefixMappings="xmlns:ns0='urn:microsoft-dynamics-nav/reports/NPR_RS_Nivelation_Document/6014523/' " w:xpath="/ns0:NavWordReportXmlPart[1]/ns0:RSPostedNivelationHdr[1]/ns0:HeaderText[1]" w:storeItemID="{7EE3EB5B-4BE0-40F1-AF6B-959E51B54624}" w16sdtdh:storeItemChecksum="8J2u9g=="/>
         </w:sdtPr>
         <w:sdtContent>
           <w:proofErr w:type="spellStart"/>
           <w:r>
             <w:rPr>
-              <w:sz w:val="20"/>
-              <w:szCs w:val="20"/>
+              <w:sz w:val="24"/>
+              <w:szCs w:val="24"/>
             </w:rPr>
             <w:t>HeaderText</w:t>
           </w:r>
@@ -695,7 +717,7 @@
             <w:placeholder>
               <w:docPart w:val="DefaultPlaceholder_-1854013440"/>
             </w:placeholder>
-            <w15:dataBinding w:prefixMappings="xmlns:ns0='urn:microsoft-dynamics-nav/reports/NPR_RS_Nivelation_Document/6014523/' " w:xpath="/ns0:NavWordReportXmlPart[1]/ns0:Labels[1]/ns0:NoLbl[1]" w:storeItemID="{7EE3EB5B-4BE0-40F1-AF6B-959E51B54624}" w16sdtdh:storeItemChecksum="U2s5WA=="/>
+            <w15:dataBinding w:prefixMappings="xmlns:ns0='urn:microsoft-dynamics-nav/reports/NPR_RS_Nivelation_Document/6014523/' " w:xpath="/ns0:NavWordReportXmlPart[1]/ns0:Labels[1]/ns0:NoLbl[1]" w:storeItemID="{7EE3EB5B-4BE0-40F1-AF6B-959E51B54624}" w16sdtdh:storeItemChecksum="8J2u9g=="/>
           </w:sdtPr>
           <w:sdtContent>
             <w:tc>
@@ -705,7 +727,6 @@
               </w:tcPr>
               <w:p>
                 <w:pPr>
-                  <w:jc w:val="both"/>
                   <w:rPr>
                     <w:b/>
                     <w:bCs/>
@@ -740,7 +761,7 @@
             <w:placeholder>
               <w:docPart w:val="DefaultPlaceholder_-1854013440"/>
             </w:placeholder>
-            <w15:dataBinding w:prefixMappings="xmlns:ns0='urn:microsoft-dynamics-nav/reports/NPR_RS_Nivelation_Document/6014523/' " w:xpath="/ns0:NavWordReportXmlPart[1]/ns0:Labels[1]/ns0:ItemDescLbl[1]" w:storeItemID="{7EE3EB5B-4BE0-40F1-AF6B-959E51B54624}" w16sdtdh:storeItemChecksum="U2s5WA=="/>
+            <w15:dataBinding w:prefixMappings="xmlns:ns0='urn:microsoft-dynamics-nav/reports/NPR_RS_Nivelation_Document/6014523/' " w:xpath="/ns0:NavWordReportXmlPart[1]/ns0:Labels[1]/ns0:ItemDescLbl[1]" w:storeItemID="{7EE3EB5B-4BE0-40F1-AF6B-959E51B54624}" w16sdtdh:storeItemChecksum="8J2u9g=="/>
           </w:sdtPr>
           <w:sdtContent>
             <w:tc>
@@ -750,7 +771,6 @@
               </w:tcPr>
               <w:p>
                 <w:pPr>
-                  <w:jc w:val="both"/>
                   <w:rPr>
                     <w:b/>
                     <w:bCs/>
@@ -785,7 +805,7 @@
             <w:placeholder>
               <w:docPart w:val="4E90316C0CFF47AC9A85DEFD7D2E5C0F"/>
             </w:placeholder>
-            <w15:dataBinding w:prefixMappings="xmlns:ns0='urn:microsoft-dynamics-nav/reports/NPR_RS_Nivelation_Document/6014523/' " w:xpath="/ns0:NavWordReportXmlPart[1]/ns0:Labels[1]/ns0:CodeLocationLbl[1]" w:storeItemID="{7EE3EB5B-4BE0-40F1-AF6B-959E51B54624}" w16sdtdh:storeItemChecksum="U2s5WA=="/>
+            <w15:dataBinding w:prefixMappings="xmlns:ns0='urn:microsoft-dynamics-nav/reports/NPR_RS_Nivelation_Document/6014523/' " w:xpath="/ns0:NavWordReportXmlPart[1]/ns0:Labels[1]/ns0:CodeLocationLbl[1]" w:storeItemID="{7EE3EB5B-4BE0-40F1-AF6B-959E51B54624}" w16sdtdh:storeItemChecksum="8J2u9g=="/>
           </w:sdtPr>
           <w:sdtContent>
             <w:tc>
@@ -795,7 +815,6 @@
               </w:tcPr>
               <w:p>
                 <w:pPr>
-                  <w:jc w:val="both"/>
                   <w:rPr>
                     <w:b/>
                     <w:bCs/>
@@ -830,7 +849,7 @@
             <w:placeholder>
               <w:docPart w:val="4E90316C0CFF47AC9A85DEFD7D2E5C0F"/>
             </w:placeholder>
-            <w15:dataBinding w:prefixMappings="xmlns:ns0='urn:microsoft-dynamics-nav/reports/NPR_RS_Nivelation_Document/6014523/' " w:xpath="/ns0:NavWordReportXmlPart[1]/ns0:Labels[1]/ns0:QuantityLbl[1]" w:storeItemID="{7EE3EB5B-4BE0-40F1-AF6B-959E51B54624}" w16sdtdh:storeItemChecksum="U2s5WA=="/>
+            <w15:dataBinding w:prefixMappings="xmlns:ns0='urn:microsoft-dynamics-nav/reports/NPR_RS_Nivelation_Document/6014523/' " w:xpath="/ns0:NavWordReportXmlPart[1]/ns0:Labels[1]/ns0:QuantityLbl[1]" w:storeItemID="{7EE3EB5B-4BE0-40F1-AF6B-959E51B54624}" w16sdtdh:storeItemChecksum="8J2u9g=="/>
           </w:sdtPr>
           <w:sdtContent>
             <w:tc>
@@ -840,7 +859,7 @@
               </w:tcPr>
               <w:p>
                 <w:pPr>
-                  <w:jc w:val="both"/>
+                  <w:jc w:val="center"/>
                   <w:rPr>
                     <w:b/>
                     <w:bCs/>
@@ -875,7 +894,7 @@
             <w:placeholder>
               <w:docPart w:val="4E90316C0CFF47AC9A85DEFD7D2E5C0F"/>
             </w:placeholder>
-            <w15:dataBinding w:prefixMappings="xmlns:ns0='urn:microsoft-dynamics-nav/reports/NPR_RS_Nivelation_Document/6014523/' " w:xpath="/ns0:NavWordReportXmlPart[1]/ns0:Labels[1]/ns0:UnitOfMeasureCodeLbl[1]" w:storeItemID="{7EE3EB5B-4BE0-40F1-AF6B-959E51B54624}" w16sdtdh:storeItemChecksum="U2s5WA=="/>
+            <w15:dataBinding w:prefixMappings="xmlns:ns0='urn:microsoft-dynamics-nav/reports/NPR_RS_Nivelation_Document/6014523/' " w:xpath="/ns0:NavWordReportXmlPart[1]/ns0:Labels[1]/ns0:UnitOfMeasureCodeLbl[1]" w:storeItemID="{7EE3EB5B-4BE0-40F1-AF6B-959E51B54624}" w16sdtdh:storeItemChecksum="8J2u9g=="/>
           </w:sdtPr>
           <w:sdtContent>
             <w:tc>
@@ -885,7 +904,6 @@
               </w:tcPr>
               <w:p>
                 <w:pPr>
-                  <w:jc w:val="both"/>
                   <w:rPr>
                     <w:b/>
                     <w:bCs/>
@@ -920,7 +938,7 @@
             <w:placeholder>
               <w:docPart w:val="4E90316C0CFF47AC9A85DEFD7D2E5C0F"/>
             </w:placeholder>
-            <w15:dataBinding w:prefixMappings="xmlns:ns0='urn:microsoft-dynamics-nav/reports/NPR_RS_Nivelation_Document/6014523/' " w:xpath="/ns0:NavWordReportXmlPart[1]/ns0:Labels[1]/ns0:OldPriceLbl[1]" w:storeItemID="{7EE3EB5B-4BE0-40F1-AF6B-959E51B54624}" w16sdtdh:storeItemChecksum="U2s5WA=="/>
+            <w15:dataBinding w:prefixMappings="xmlns:ns0='urn:microsoft-dynamics-nav/reports/NPR_RS_Nivelation_Document/6014523/' " w:xpath="/ns0:NavWordReportXmlPart[1]/ns0:Labels[1]/ns0:OldPriceLbl[1]" w:storeItemID="{7EE3EB5B-4BE0-40F1-AF6B-959E51B54624}" w16sdtdh:storeItemChecksum="8J2u9g=="/>
           </w:sdtPr>
           <w:sdtContent>
             <w:tc>
@@ -930,7 +948,7 @@
               </w:tcPr>
               <w:p>
                 <w:pPr>
-                  <w:jc w:val="both"/>
+                  <w:jc w:val="right"/>
                   <w:rPr>
                     <w:b/>
                     <w:bCs/>
@@ -965,7 +983,7 @@
             <w:placeholder>
               <w:docPart w:val="4E90316C0CFF47AC9A85DEFD7D2E5C0F"/>
             </w:placeholder>
-            <w15:dataBinding w:prefixMappings="xmlns:ns0='urn:microsoft-dynamics-nav/reports/NPR_RS_Nivelation_Document/6014523/' " w:xpath="/ns0:NavWordReportXmlPart[1]/ns0:Labels[1]/ns0:OldValueLbl[1]" w:storeItemID="{7EE3EB5B-4BE0-40F1-AF6B-959E51B54624}" w16sdtdh:storeItemChecksum="U2s5WA=="/>
+            <w15:dataBinding w:prefixMappings="xmlns:ns0='urn:microsoft-dynamics-nav/reports/NPR_RS_Nivelation_Document/6014523/' " w:xpath="/ns0:NavWordReportXmlPart[1]/ns0:Labels[1]/ns0:OldValueLbl[1]" w:storeItemID="{7EE3EB5B-4BE0-40F1-AF6B-959E51B54624}" w16sdtdh:storeItemChecksum="8J2u9g=="/>
           </w:sdtPr>
           <w:sdtContent>
             <w:tc>
@@ -975,7 +993,7 @@
               </w:tcPr>
               <w:p>
                 <w:pPr>
-                  <w:jc w:val="both"/>
+                  <w:jc w:val="right"/>
                   <w:rPr>
                     <w:b/>
                     <w:bCs/>
@@ -1010,7 +1028,7 @@
             <w:placeholder>
               <w:docPart w:val="4E90316C0CFF47AC9A85DEFD7D2E5C0F"/>
             </w:placeholder>
-            <w15:dataBinding w:prefixMappings="xmlns:ns0='urn:microsoft-dynamics-nav/reports/NPR_RS_Nivelation_Document/6014523/' " w:xpath="/ns0:NavWordReportXmlPart[1]/ns0:Labels[1]/ns0:NewPriceLbl[1]" w:storeItemID="{7EE3EB5B-4BE0-40F1-AF6B-959E51B54624}" w16sdtdh:storeItemChecksum="U2s5WA=="/>
+            <w15:dataBinding w:prefixMappings="xmlns:ns0='urn:microsoft-dynamics-nav/reports/NPR_RS_Nivelation_Document/6014523/' " w:xpath="/ns0:NavWordReportXmlPart[1]/ns0:Labels[1]/ns0:NewPriceLbl[1]" w:storeItemID="{7EE3EB5B-4BE0-40F1-AF6B-959E51B54624}" w16sdtdh:storeItemChecksum="8J2u9g=="/>
           </w:sdtPr>
           <w:sdtContent>
             <w:tc>
@@ -1020,7 +1038,7 @@
               </w:tcPr>
               <w:p>
                 <w:pPr>
-                  <w:jc w:val="both"/>
+                  <w:jc w:val="right"/>
                   <w:rPr>
                     <w:b/>
                     <w:bCs/>
@@ -1055,7 +1073,7 @@
             <w:placeholder>
               <w:docPart w:val="4E90316C0CFF47AC9A85DEFD7D2E5C0F"/>
             </w:placeholder>
-            <w15:dataBinding w:prefixMappings="xmlns:ns0='urn:microsoft-dynamics-nav/reports/NPR_RS_Nivelation_Document/6014523/' " w:xpath="/ns0:NavWordReportXmlPart[1]/ns0:Labels[1]/ns0:NewValueLbl[1]" w:storeItemID="{7EE3EB5B-4BE0-40F1-AF6B-959E51B54624}" w16sdtdh:storeItemChecksum="U2s5WA=="/>
+            <w15:dataBinding w:prefixMappings="xmlns:ns0='urn:microsoft-dynamics-nav/reports/NPR_RS_Nivelation_Document/6014523/' " w:xpath="/ns0:NavWordReportXmlPart[1]/ns0:Labels[1]/ns0:NewValueLbl[1]" w:storeItemID="{7EE3EB5B-4BE0-40F1-AF6B-959E51B54624}" w16sdtdh:storeItemChecksum="8J2u9g=="/>
           </w:sdtPr>
           <w:sdtContent>
             <w:tc>
@@ -1065,7 +1083,7 @@
               </w:tcPr>
               <w:p>
                 <w:pPr>
-                  <w:jc w:val="both"/>
+                  <w:jc w:val="right"/>
                   <w:rPr>
                     <w:b/>
                     <w:bCs/>
@@ -1100,7 +1118,7 @@
             <w:placeholder>
               <w:docPart w:val="4E90316C0CFF47AC9A85DEFD7D2E5C0F"/>
             </w:placeholder>
-            <w15:dataBinding w:prefixMappings="xmlns:ns0='urn:microsoft-dynamics-nav/reports/NPR_RS_Nivelation_Document/6014523/' " w:xpath="/ns0:NavWordReportXmlPart[1]/ns0:Labels[1]/ns0:PriceDifferenceLbl[1]" w:storeItemID="{7EE3EB5B-4BE0-40F1-AF6B-959E51B54624}" w16sdtdh:storeItemChecksum="U2s5WA=="/>
+            <w15:dataBinding w:prefixMappings="xmlns:ns0='urn:microsoft-dynamics-nav/reports/NPR_RS_Nivelation_Document/6014523/' " w:xpath="/ns0:NavWordReportXmlPart[1]/ns0:Labels[1]/ns0:PriceDifferenceLbl[1]" w:storeItemID="{7EE3EB5B-4BE0-40F1-AF6B-959E51B54624}" w16sdtdh:storeItemChecksum="8J2u9g=="/>
           </w:sdtPr>
           <w:sdtContent>
             <w:tc>
@@ -1110,7 +1128,7 @@
               </w:tcPr>
               <w:p>
                 <w:pPr>
-                  <w:jc w:val="both"/>
+                  <w:jc w:val="right"/>
                   <w:rPr>
                     <w:b/>
                     <w:bCs/>
@@ -1145,7 +1163,7 @@
             <w:placeholder>
               <w:docPart w:val="4E90316C0CFF47AC9A85DEFD7D2E5C0F"/>
             </w:placeholder>
-            <w15:dataBinding w:prefixMappings="xmlns:ns0='urn:microsoft-dynamics-nav/reports/NPR_RS_Nivelation_Document/6014523/' " w:xpath="/ns0:NavWordReportXmlPart[1]/ns0:Labels[1]/ns0:ValueDifferenceLbl[1]" w:storeItemID="{7EE3EB5B-4BE0-40F1-AF6B-959E51B54624}" w16sdtdh:storeItemChecksum="U2s5WA=="/>
+            <w15:dataBinding w:prefixMappings="xmlns:ns0='urn:microsoft-dynamics-nav/reports/NPR_RS_Nivelation_Document/6014523/' " w:xpath="/ns0:NavWordReportXmlPart[1]/ns0:Labels[1]/ns0:ValueDifferenceLbl[1]" w:storeItemID="{7EE3EB5B-4BE0-40F1-AF6B-959E51B54624}" w16sdtdh:storeItemChecksum="8J2u9g=="/>
           </w:sdtPr>
           <w:sdtContent>
             <w:tc>
@@ -1155,7 +1173,7 @@
               </w:tcPr>
               <w:p>
                 <w:pPr>
-                  <w:jc w:val="both"/>
+                  <w:jc w:val="right"/>
                   <w:rPr>
                     <w:b/>
                     <w:bCs/>
@@ -1188,7 +1206,7 @@
           <w:alias w:val="#Nav: /RSPostedNivelationHdr/NivelationLines"/>
           <w:tag w:val="#Nav: NPR_RS_Nivelation_Document/6014523"/>
           <w:id w:val="-1680725244"/>
-          <w15:dataBinding w:prefixMappings="xmlns:ns0='urn:microsoft-dynamics-nav/reports/NPR_RS_Nivelation_Document/6014523/'" w:xpath="/ns0:NavWordReportXmlPart[1]/ns0:RSPostedNivelationHdr[1]/ns0:NivelationLines" w:storeItemID="{7EE3EB5B-4BE0-40F1-AF6B-959E51B54624}"/>
+          <w15:dataBinding w:prefixMappings="xmlns:ns0='urn:microsoft-dynamics-nav/reports/NPR_RS_Nivelation_Document/6014523/' " w:xpath="/ns0:NavWordReportXmlPart[1]/ns0:RSPostedNivelationHdr[1]/ns0:NivelationLines" w:storeItemID="{7EE3EB5B-4BE0-40F1-AF6B-959E51B54624}"/>
           <w15:repeatingSection/>
         </w:sdtPr>
         <w:sdtContent>
@@ -1222,12 +1240,11 @@
                       <w:placeholder>
                         <w:docPart w:val="DefaultPlaceholder_-1854013440"/>
                       </w:placeholder>
-                      <w15:dataBinding w:prefixMappings="xmlns:ns0='urn:microsoft-dynamics-nav/reports/NPR_RS_Nivelation_Document/6014523/' " w:xpath="/ns0:NavWordReportXmlPart[1]/ns0:RSPostedNivelationHdr[1]/ns0:NivelationLines[1]/ns0:ItemNo[1]" w:storeItemID="{7EE3EB5B-4BE0-40F1-AF6B-959E51B54624}" w16sdtdh:storeItemChecksum="U2s5WA=="/>
+                      <w15:dataBinding w:prefixMappings="xmlns:ns0='urn:microsoft-dynamics-nav/reports/NPR_RS_Nivelation_Document/6014523/' " w:xpath="/ns0:NavWordReportXmlPart[1]/ns0:RSPostedNivelationHdr[1]/ns0:NivelationLines[1]/ns0:ItemNo[1]" w:storeItemID="{7EE3EB5B-4BE0-40F1-AF6B-959E51B54624}" w16sdtdh:storeItemChecksum="8J2u9g=="/>
                     </w:sdtPr>
                     <w:sdtContent>
                       <w:p>
                         <w:pPr>
-                          <w:jc w:val="both"/>
                           <w:rPr>
                             <w:sz w:val="20"/>
                             <w:szCs w:val="20"/>
@@ -1258,19 +1275,18 @@
                     <w:placeholder>
                       <w:docPart w:val="DefaultPlaceholder_-1854013440"/>
                     </w:placeholder>
-                    <w15:dataBinding w:prefixMappings="xmlns:ns0='urn:microsoft-dynamics-nav/reports/NPR_RS_Nivelation_Document/6014523/' " w:xpath="/ns0:NavWordReportXmlPart[1]/ns0:RSPostedNivelationHdr[1]/ns0:NivelationLines[1]/ns0:Nivelation_Description[1]" w:storeItemID="{7EE3EB5B-4BE0-40F1-AF6B-959E51B54624}" w16sdtdh:storeItemChecksum="U2s5WA=="/>
+                    <w15:dataBinding w:prefixMappings="xmlns:ns0='urn:microsoft-dynamics-nav/reports/NPR_RS_Nivelation_Document/6014523/' " w:xpath="/ns0:NavWordReportXmlPart[1]/ns0:RSPostedNivelationHdr[1]/ns0:NivelationLines[1]/ns0:Nivelation_Description[1]" w:storeItemID="{7EE3EB5B-4BE0-40F1-AF6B-959E51B54624}" w16sdtdh:storeItemChecksum="8J2u9g=="/>
                   </w:sdtPr>
                   <w:sdtContent>
                     <w:tc>
                       <w:tcPr>
                         <w:tcW w:w="1800" w:type="dxa"/>
                         <w:tcBorders>
-                          <w:bottom w:val="single" w:color="auto" w:sz="4" w:space="0"/>
+                          <w:bottom w:val="single" w:sz="4" w:space="0" w:color="auto"/>
                         </w:tcBorders>
                       </w:tcPr>
                       <w:p>
                         <w:pPr>
-                          <w:jc w:val="both"/>
                           <w:rPr>
                             <w:sz w:val="20"/>
                             <w:szCs w:val="20"/>
@@ -1301,19 +1317,18 @@
                     <w:placeholder>
                       <w:docPart w:val="DefaultPlaceholder_-1854013440"/>
                     </w:placeholder>
-                    <w15:dataBinding w:prefixMappings="xmlns:ns0='urn:microsoft-dynamics-nav/reports/NPR_RS_Nivelation_Document/6014523/' " w:xpath="/ns0:NavWordReportXmlPart[1]/ns0:RSPostedNivelationHdr[1]/ns0:NivelationLines[1]/ns0:Nivelation_LocationCode[1]" w:storeItemID="{7EE3EB5B-4BE0-40F1-AF6B-959E51B54624}" w16sdtdh:storeItemChecksum="U2s5WA=="/>
+                    <w15:dataBinding w:prefixMappings="xmlns:ns0='urn:microsoft-dynamics-nav/reports/NPR_RS_Nivelation_Document/6014523/' " w:xpath="/ns0:NavWordReportXmlPart[1]/ns0:RSPostedNivelationHdr[1]/ns0:NivelationLines[1]/ns0:Nivelation_LocationCode[1]" w:storeItemID="{7EE3EB5B-4BE0-40F1-AF6B-959E51B54624}" w16sdtdh:storeItemChecksum="8J2u9g=="/>
                   </w:sdtPr>
                   <w:sdtContent>
                     <w:tc>
                       <w:tcPr>
                         <w:tcW w:w="1260" w:type="dxa"/>
                         <w:tcBorders>
-                          <w:bottom w:val="single" w:color="auto" w:sz="4" w:space="0"/>
+                          <w:bottom w:val="single" w:sz="4" w:space="0" w:color="auto"/>
                         </w:tcBorders>
                       </w:tcPr>
                       <w:p>
                         <w:pPr>
-                          <w:jc w:val="both"/>
                           <w:rPr>
                             <w:sz w:val="20"/>
                             <w:szCs w:val="20"/>
@@ -1344,19 +1359,18 @@
                     <w:placeholder>
                       <w:docPart w:val="DefaultPlaceholder_-1854013440"/>
                     </w:placeholder>
-                    <w15:dataBinding w:prefixMappings="xmlns:ns0='urn:microsoft-dynamics-nav/reports/NPR_RS_Nivelation_Document/6014523/' " w:xpath="/ns0:NavWordReportXmlPart[1]/ns0:RSPostedNivelationHdr[1]/ns0:NivelationLines[1]/ns0:Nivelation_Quantity[1]" w:storeItemID="{7EE3EB5B-4BE0-40F1-AF6B-959E51B54624}" w16sdtdh:storeItemChecksum="U2s5WA=="/>
+                    <w15:dataBinding w:prefixMappings="xmlns:ns0='urn:microsoft-dynamics-nav/reports/NPR_RS_Nivelation_Document/6014523/' " w:xpath="/ns0:NavWordReportXmlPart[1]/ns0:RSPostedNivelationHdr[1]/ns0:NivelationLines[1]/ns0:Nivelation_Quantity[1]" w:storeItemID="{7EE3EB5B-4BE0-40F1-AF6B-959E51B54624}" w16sdtdh:storeItemChecksum="8J2u9g=="/>
                   </w:sdtPr>
                   <w:sdtContent>
                     <w:tc>
                       <w:tcPr>
                         <w:tcW w:w="720" w:type="dxa"/>
                         <w:tcBorders>
-                          <w:bottom w:val="single" w:color="auto" w:sz="4" w:space="0"/>
+                          <w:bottom w:val="single" w:sz="4" w:space="0" w:color="auto"/>
                         </w:tcBorders>
                       </w:tcPr>
                       <w:p>
                         <w:pPr>
-                          <w:jc w:val="both"/>
                           <w:rPr>
                             <w:sz w:val="20"/>
                             <w:szCs w:val="20"/>
@@ -1387,19 +1401,18 @@
                     <w:placeholder>
                       <w:docPart w:val="DefaultPlaceholder_-1854013440"/>
                     </w:placeholder>
-                    <w15:dataBinding w:prefixMappings="xmlns:ns0='urn:microsoft-dynamics-nav/reports/NPR_RS_Nivelation_Document/6014523/' " w:xpath="/ns0:NavWordReportXmlPart[1]/ns0:RSPostedNivelationHdr[1]/ns0:NivelationLines[1]/ns0:Nivelation_UOMC[1]" w:storeItemID="{7EE3EB5B-4BE0-40F1-AF6B-959E51B54624}" w16sdtdh:storeItemChecksum="U2s5WA=="/>
+                    <w15:dataBinding w:prefixMappings="xmlns:ns0='urn:microsoft-dynamics-nav/reports/NPR_RS_Nivelation_Document/6014523/' " w:xpath="/ns0:NavWordReportXmlPart[1]/ns0:RSPostedNivelationHdr[1]/ns0:NivelationLines[1]/ns0:Nivelation_UOMC[1]" w:storeItemID="{7EE3EB5B-4BE0-40F1-AF6B-959E51B54624}" w16sdtdh:storeItemChecksum="8J2u9g=="/>
                   </w:sdtPr>
                   <w:sdtContent>
                     <w:tc>
                       <w:tcPr>
                         <w:tcW w:w="1350" w:type="dxa"/>
                         <w:tcBorders>
-                          <w:bottom w:val="single" w:color="auto" w:sz="4" w:space="0"/>
+                          <w:bottom w:val="single" w:sz="4" w:space="0" w:color="auto"/>
                         </w:tcBorders>
                       </w:tcPr>
                       <w:p>
                         <w:pPr>
-                          <w:jc w:val="both"/>
                           <w:rPr>
                             <w:sz w:val="20"/>
                             <w:szCs w:val="20"/>
@@ -1430,19 +1443,18 @@
                     <w:placeholder>
                       <w:docPart w:val="DefaultPlaceholder_-1854013440"/>
                     </w:placeholder>
-                    <w15:dataBinding w:prefixMappings="xmlns:ns0='urn:microsoft-dynamics-nav/reports/NPR_RS_Nivelation_Document/6014523/' " w:xpath="/ns0:NavWordReportXmlPart[1]/ns0:RSPostedNivelationHdr[1]/ns0:NivelationLines[1]/ns0:Nivelation_OldPrice[1]" w:storeItemID="{7EE3EB5B-4BE0-40F1-AF6B-959E51B54624}" w16sdtdh:storeItemChecksum="U2s5WA=="/>
+                    <w15:dataBinding w:prefixMappings="xmlns:ns0='urn:microsoft-dynamics-nav/reports/NPR_RS_Nivelation_Document/6014523/' " w:xpath="/ns0:NavWordReportXmlPart[1]/ns0:RSPostedNivelationHdr[1]/ns0:NivelationLines[1]/ns0:Nivelation_OldPrice[1]" w:storeItemID="{7EE3EB5B-4BE0-40F1-AF6B-959E51B54624}" w16sdtdh:storeItemChecksum="8J2u9g=="/>
                   </w:sdtPr>
                   <w:sdtContent>
                     <w:tc>
                       <w:tcPr>
                         <w:tcW w:w="1350" w:type="dxa"/>
                         <w:tcBorders>
-                          <w:bottom w:val="single" w:color="auto" w:sz="4" w:space="0"/>
+                          <w:bottom w:val="single" w:sz="4" w:space="0" w:color="auto"/>
                         </w:tcBorders>
                       </w:tcPr>
                       <w:p>
                         <w:pPr>
-                          <w:jc w:val="right"/>
                           <w:rPr>
                             <w:sz w:val="20"/>
                             <w:szCs w:val="20"/>
@@ -1473,7 +1485,7 @@
                     <w:placeholder>
                       <w:docPart w:val="DefaultPlaceholder_-1854013440"/>
                     </w:placeholder>
-                    <w15:dataBinding w:prefixMappings="xmlns:ns0='urn:microsoft-dynamics-nav/reports/NPR_RS_Nivelation_Document/6014523/' " w:xpath="/ns0:NavWordReportXmlPart[1]/ns0:RSPostedNivelationHdr[1]/ns0:NivelationLines[1]/ns0:Nivelation_OldValue[1]" w:storeItemID="{7EE3EB5B-4BE0-40F1-AF6B-959E51B54624}" w16sdtdh:storeItemChecksum="U2s5WA=="/>
+                    <w15:dataBinding w:prefixMappings="xmlns:ns0='urn:microsoft-dynamics-nav/reports/NPR_RS_Nivelation_Document/6014523/' " w:xpath="/ns0:NavWordReportXmlPart[1]/ns0:RSPostedNivelationHdr[1]/ns0:NivelationLines[1]/ns0:Nivelation_OldValue[1]" w:storeItemID="{7EE3EB5B-4BE0-40F1-AF6B-959E51B54624}" w16sdtdh:storeItemChecksum="8J2u9g=="/>
                   </w:sdtPr>
                   <w:sdtContent>
                     <w:tc>
@@ -1482,7 +1494,6 @@
                       </w:tcPr>
                       <w:p>
                         <w:pPr>
-                          <w:jc w:val="right"/>
                           <w:rPr>
                             <w:sz w:val="20"/>
                             <w:szCs w:val="20"/>
@@ -1513,19 +1524,18 @@
                     <w:placeholder>
                       <w:docPart w:val="DefaultPlaceholder_-1854013440"/>
                     </w:placeholder>
-                    <w15:dataBinding w:prefixMappings="xmlns:ns0='urn:microsoft-dynamics-nav/reports/NPR_RS_Nivelation_Document/6014523/' " w:xpath="/ns0:NavWordReportXmlPart[1]/ns0:RSPostedNivelationHdr[1]/ns0:NivelationLines[1]/ns0:Nivelation_NewPrice[1]" w:storeItemID="{7EE3EB5B-4BE0-40F1-AF6B-959E51B54624}" w16sdtdh:storeItemChecksum="U2s5WA=="/>
+                    <w15:dataBinding w:prefixMappings="xmlns:ns0='urn:microsoft-dynamics-nav/reports/NPR_RS_Nivelation_Document/6014523/' " w:xpath="/ns0:NavWordReportXmlPart[1]/ns0:RSPostedNivelationHdr[1]/ns0:NivelationLines[1]/ns0:Nivelation_NewPrice[1]" w:storeItemID="{7EE3EB5B-4BE0-40F1-AF6B-959E51B54624}" w16sdtdh:storeItemChecksum="8J2u9g=="/>
                   </w:sdtPr>
                   <w:sdtContent>
                     <w:tc>
                       <w:tcPr>
                         <w:tcW w:w="1350" w:type="dxa"/>
                         <w:tcBorders>
-                          <w:bottom w:val="single" w:color="auto" w:sz="4" w:space="0"/>
+                          <w:bottom w:val="single" w:sz="4" w:space="0" w:color="auto"/>
                         </w:tcBorders>
                       </w:tcPr>
                       <w:p>
                         <w:pPr>
-                          <w:jc w:val="right"/>
                           <w:rPr>
                             <w:sz w:val="20"/>
                             <w:szCs w:val="20"/>
@@ -1556,7 +1566,7 @@
                     <w:placeholder>
                       <w:docPart w:val="DefaultPlaceholder_-1854013440"/>
                     </w:placeholder>
-                    <w15:dataBinding w:prefixMappings="xmlns:ns0='urn:microsoft-dynamics-nav/reports/NPR_RS_Nivelation_Document/6014523/' " w:xpath="/ns0:NavWordReportXmlPart[1]/ns0:RSPostedNivelationHdr[1]/ns0:NivelationLines[1]/ns0:Nivelation_NewValue[1]" w:storeItemID="{7EE3EB5B-4BE0-40F1-AF6B-959E51B54624}" w16sdtdh:storeItemChecksum="U2s5WA=="/>
+                    <w15:dataBinding w:prefixMappings="xmlns:ns0='urn:microsoft-dynamics-nav/reports/NPR_RS_Nivelation_Document/6014523/' " w:xpath="/ns0:NavWordReportXmlPart[1]/ns0:RSPostedNivelationHdr[1]/ns0:NivelationLines[1]/ns0:Nivelation_NewValue[1]" w:storeItemID="{7EE3EB5B-4BE0-40F1-AF6B-959E51B54624}" w16sdtdh:storeItemChecksum="8J2u9g=="/>
                   </w:sdtPr>
                   <w:sdtContent>
                     <w:tc>
@@ -1565,7 +1575,6 @@
                       </w:tcPr>
                       <w:p>
                         <w:pPr>
-                          <w:jc w:val="right"/>
                           <w:rPr>
                             <w:sz w:val="20"/>
                             <w:szCs w:val="20"/>
@@ -1596,7 +1605,7 @@
                     <w:placeholder>
                       <w:docPart w:val="DefaultPlaceholder_-1854013440"/>
                     </w:placeholder>
-                    <w15:dataBinding w:prefixMappings="xmlns:ns0='urn:microsoft-dynamics-nav/reports/NPR_RS_Nivelation_Document/6014523/' " w:xpath="/ns0:NavWordReportXmlPart[1]/ns0:RSPostedNivelationHdr[1]/ns0:NivelationLines[1]/ns0:Nivelation_PriceDifference[1]" w:storeItemID="{7EE3EB5B-4BE0-40F1-AF6B-959E51B54624}" w16sdtdh:storeItemChecksum="U2s5WA=="/>
+                    <w15:dataBinding w:prefixMappings="xmlns:ns0='urn:microsoft-dynamics-nav/reports/NPR_RS_Nivelation_Document/6014523/' " w:xpath="/ns0:NavWordReportXmlPart[1]/ns0:RSPostedNivelationHdr[1]/ns0:NivelationLines[1]/ns0:Nivelation_PriceDifference[1]" w:storeItemID="{7EE3EB5B-4BE0-40F1-AF6B-959E51B54624}" w16sdtdh:storeItemChecksum="8J2u9g=="/>
                   </w:sdtPr>
                   <w:sdtContent>
                     <w:tc>
@@ -1605,7 +1614,6 @@
                       </w:tcPr>
                       <w:p>
                         <w:pPr>
-                          <w:jc w:val="right"/>
                           <w:rPr>
                             <w:sz w:val="20"/>
                             <w:szCs w:val="20"/>
@@ -1636,19 +1644,18 @@
                     <w:placeholder>
                       <w:docPart w:val="DefaultPlaceholder_-1854013440"/>
                     </w:placeholder>
-                    <w15:dataBinding w:prefixMappings="xmlns:ns0='urn:microsoft-dynamics-nav/reports/NPR_RS_Nivelation_Document/6014523/' " w:xpath="/ns0:NavWordReportXmlPart[1]/ns0:RSPostedNivelationHdr[1]/ns0:NivelationLines[1]/ns0:Nivelation_ValueDifference[1]" w:storeItemID="{7EE3EB5B-4BE0-40F1-AF6B-959E51B54624}" w16sdtdh:storeItemChecksum="U2s5WA=="/>
+                    <w15:dataBinding w:prefixMappings="xmlns:ns0='urn:microsoft-dynamics-nav/reports/NPR_RS_Nivelation_Document/6014523/' " w:xpath="/ns0:NavWordReportXmlPart[1]/ns0:RSPostedNivelationHdr[1]/ns0:NivelationLines[1]/ns0:Nivelation_ValueDifference[1]" w:storeItemID="{7EE3EB5B-4BE0-40F1-AF6B-959E51B54624}" w16sdtdh:storeItemChecksum="8J2u9g=="/>
                   </w:sdtPr>
                   <w:sdtContent>
                     <w:tc>
                       <w:tcPr>
                         <w:tcW w:w="1350" w:type="dxa"/>
                         <w:tcBorders>
-                          <w:bottom w:val="single" w:color="auto" w:sz="4" w:space="0"/>
+                          <w:bottom w:val="single" w:sz="4" w:space="0" w:color="auto"/>
                         </w:tcBorders>
                       </w:tcPr>
                       <w:p>
                         <w:pPr>
-                          <w:jc w:val="right"/>
                           <w:rPr>
                             <w:sz w:val="20"/>
                             <w:szCs w:val="20"/>
@@ -1683,14 +1690,14 @@
             <w:placeholder>
               <w:docPart w:val="DefaultPlaceholder_-1854013440"/>
             </w:placeholder>
-            <w15:dataBinding w:prefixMappings="xmlns:ns0='urn:microsoft-dynamics-nav/reports/NPR_RS_Nivelation_Document/6014523/' " w:xpath="/ns0:NavWordReportXmlPart[1]/ns0:Labels[1]/ns0:SumLbl[1]" w:storeItemID="{7EE3EB5B-4BE0-40F1-AF6B-959E51B54624}" w16sdtdh:storeItemChecksum="U2s5WA=="/>
+            <w15:dataBinding w:prefixMappings="xmlns:ns0='urn:microsoft-dynamics-nav/reports/NPR_RS_Nivelation_Document/6014523/' " w:xpath="/ns0:NavWordReportXmlPart[1]/ns0:Labels[1]/ns0:SumLbl[1]" w:storeItemID="{7EE3EB5B-4BE0-40F1-AF6B-959E51B54624}" w16sdtdh:storeItemChecksum="8J2u9g=="/>
           </w:sdtPr>
           <w:sdtContent>
             <w:tc>
               <w:tcPr>
                 <w:tcW w:w="1170" w:type="dxa"/>
                 <w:tcBorders>
-                  <w:right w:val="single" w:color="auto" w:sz="4" w:space="0"/>
+                  <w:right w:val="single" w:sz="4" w:space="0" w:color="auto"/>
                 </w:tcBorders>
               </w:tcPr>
               <w:p>
@@ -1717,8 +1724,8 @@
           <w:tcPr>
             <w:tcW w:w="1800" w:type="dxa"/>
             <w:tcBorders>
-              <w:top w:val="single" w:color="auto" w:sz="4" w:space="0"/>
-              <w:left w:val="single" w:color="auto" w:sz="4" w:space="0"/>
+              <w:top w:val="single" w:sz="4" w:space="0" w:color="auto"/>
+              <w:left w:val="single" w:sz="4" w:space="0" w:color="auto"/>
               <w:bottom w:val="nil"/>
               <w:right w:val="nil"/>
             </w:tcBorders>
@@ -1736,7 +1743,7 @@
           <w:tcPr>
             <w:tcW w:w="1260" w:type="dxa"/>
             <w:tcBorders>
-              <w:top w:val="single" w:color="auto" w:sz="4" w:space="0"/>
+              <w:top w:val="single" w:sz="4" w:space="0" w:color="auto"/>
               <w:left w:val="nil"/>
               <w:bottom w:val="nil"/>
               <w:right w:val="nil"/>
@@ -1755,7 +1762,7 @@
           <w:tcPr>
             <w:tcW w:w="720" w:type="dxa"/>
             <w:tcBorders>
-              <w:top w:val="single" w:color="auto" w:sz="4" w:space="0"/>
+              <w:top w:val="single" w:sz="4" w:space="0" w:color="auto"/>
               <w:left w:val="nil"/>
               <w:bottom w:val="nil"/>
               <w:right w:val="nil"/>
@@ -1774,7 +1781,7 @@
           <w:tcPr>
             <w:tcW w:w="1350" w:type="dxa"/>
             <w:tcBorders>
-              <w:top w:val="single" w:color="auto" w:sz="4" w:space="0"/>
+              <w:top w:val="single" w:sz="4" w:space="0" w:color="auto"/>
               <w:left w:val="nil"/>
               <w:bottom w:val="nil"/>
               <w:right w:val="nil"/>
@@ -1793,10 +1800,10 @@
           <w:tcPr>
             <w:tcW w:w="1350" w:type="dxa"/>
             <w:tcBorders>
-              <w:top w:val="single" w:color="auto" w:sz="4" w:space="0"/>
+              <w:top w:val="single" w:sz="4" w:space="0" w:color="auto"/>
               <w:left w:val="nil"/>
               <w:bottom w:val="nil"/>
-              <w:right w:val="single" w:color="auto" w:sz="4" w:space="0"/>
+              <w:right w:val="single" w:sz="4" w:space="0" w:color="auto"/>
             </w:tcBorders>
           </w:tcPr>
           <w:p>
@@ -1818,15 +1825,15 @@
             <w:placeholder>
               <w:docPart w:val="DefaultPlaceholder_-1854013440"/>
             </w:placeholder>
-            <w15:dataBinding w:prefixMappings="xmlns:ns0='urn:microsoft-dynamics-nav/reports/NPR_RS_Nivelation_Document/6014523/' " w:xpath="/ns0:NavWordReportXmlPart[1]/ns0:Totals[1]/ns0:TotalOldValue[1]" w:storeItemID="{7EE3EB5B-4BE0-40F1-AF6B-959E51B54624}" w16sdtdh:storeItemChecksum="U2s5WA=="/>
+            <w15:dataBinding w:prefixMappings="xmlns:ns0='urn:microsoft-dynamics-nav/reports/NPR_RS_Nivelation_Document/6014523/' " w:xpath="/ns0:NavWordReportXmlPart[1]/ns0:Totals[1]/ns0:TotalOldValue[1]" w:storeItemID="{7EE3EB5B-4BE0-40F1-AF6B-959E51B54624}" w16sdtdh:storeItemChecksum="8J2u9g=="/>
           </w:sdtPr>
           <w:sdtContent>
             <w:tc>
               <w:tcPr>
                 <w:tcW w:w="1440" w:type="dxa"/>
                 <w:tcBorders>
-                  <w:left w:val="single" w:color="auto" w:sz="4" w:space="0"/>
-                  <w:right w:val="single" w:color="auto" w:sz="4" w:space="0"/>
+                  <w:left w:val="single" w:sz="4" w:space="0" w:color="auto"/>
+                  <w:right w:val="single" w:sz="4" w:space="0" w:color="auto"/>
                 </w:tcBorders>
               </w:tcPr>
               <w:p>
@@ -1854,10 +1861,10 @@
           <w:tcPr>
             <w:tcW w:w="1350" w:type="dxa"/>
             <w:tcBorders>
-              <w:top w:val="single" w:color="auto" w:sz="4" w:space="0"/>
-              <w:left w:val="single" w:color="auto" w:sz="4" w:space="0"/>
+              <w:top w:val="single" w:sz="4" w:space="0" w:color="auto"/>
+              <w:left w:val="single" w:sz="4" w:space="0" w:color="auto"/>
               <w:bottom w:val="nil"/>
-              <w:right w:val="single" w:color="auto" w:sz="4" w:space="0"/>
+              <w:right w:val="single" w:sz="4" w:space="0" w:color="auto"/>
             </w:tcBorders>
           </w:tcPr>
           <w:p>
@@ -1880,14 +1887,14 @@
             <w:placeholder>
               <w:docPart w:val="DefaultPlaceholder_-1854013440"/>
             </w:placeholder>
-            <w15:dataBinding w:prefixMappings="xmlns:ns0='urn:microsoft-dynamics-nav/reports/NPR_RS_Nivelation_Document/6014523/' " w:xpath="/ns0:NavWordReportXmlPart[1]/ns0:Totals[1]/ns0:TotalNewValue[1]" w:storeItemID="{7EE3EB5B-4BE0-40F1-AF6B-959E51B54624}" w16sdtdh:storeItemChecksum="U2s5WA=="/>
+            <w15:dataBinding w:prefixMappings="xmlns:ns0='urn:microsoft-dynamics-nav/reports/NPR_RS_Nivelation_Document/6014523/' " w:xpath="/ns0:NavWordReportXmlPart[1]/ns0:Totals[1]/ns0:TotalNewValue[1]" w:storeItemID="{7EE3EB5B-4BE0-40F1-AF6B-959E51B54624}" w16sdtdh:storeItemChecksum="8J2u9g=="/>
           </w:sdtPr>
           <w:sdtContent>
             <w:tc>
               <w:tcPr>
                 <w:tcW w:w="1440" w:type="dxa"/>
                 <w:tcBorders>
-                  <w:left w:val="single" w:color="auto" w:sz="4" w:space="0"/>
+                  <w:left w:val="single" w:sz="4" w:space="0" w:color="auto"/>
                 </w:tcBorders>
               </w:tcPr>
               <w:p>
@@ -1921,7 +1928,7 @@
             <w:placeholder>
               <w:docPart w:val="DefaultPlaceholder_-1854013440"/>
             </w:placeholder>
-            <w15:dataBinding w:prefixMappings="xmlns:ns0='urn:microsoft-dynamics-nav/reports/NPR_RS_Nivelation_Document/6014523/' " w:xpath="/ns0:NavWordReportXmlPart[1]/ns0:Totals[1]/ns0:TotalPriceDifference[1]" w:storeItemID="{7EE3EB5B-4BE0-40F1-AF6B-959E51B54624}" w16sdtdh:storeItemChecksum="U2s5WA=="/>
+            <w15:dataBinding w:prefixMappings="xmlns:ns0='urn:microsoft-dynamics-nav/reports/NPR_RS_Nivelation_Document/6014523/' " w:xpath="/ns0:NavWordReportXmlPart[1]/ns0:Totals[1]/ns0:TotalPriceDifference[1]" w:storeItemID="{7EE3EB5B-4BE0-40F1-AF6B-959E51B54624}" w16sdtdh:storeItemChecksum="8J2u9g=="/>
           </w:sdtPr>
           <w:sdtContent>
             <w:tc>
@@ -1986,318 +1993,251 @@
     </w:p>
     <w:p>
       <w:pPr>
-        <w:ind w:firstLine="720"/>
         <w:rPr>
           <w:sz w:val="20"/>
           <w:szCs w:val="20"/>
         </w:rPr>
       </w:pPr>
-      <w:r>
-        <w:rPr>
-          <w:noProof/>
-          <w:sz w:val="20"/>
-          <w:szCs w:val="20"/>
-        </w:rPr>
-        <w:pict w14:anchorId="4304F317">
-          <v:shapetype id="_x0000_t32" coordsize="21600,21600" o:oned="t" filled="f" o:spt="32" path="m,l21600,21600e">
-            <v:path fillok="f" arrowok="t" o:connecttype="none"/>
-            <o:lock v:ext="edit" shapetype="t"/>
-          </v:shapetype>
-          <v:shape id="_x0000_s1027" style="position:absolute;left:0;text-align:left;margin-left:540.45pt;margin-top:33.35pt;width:113.55pt;height:0;flip:y;z-index:251660288" o:connectortype="straight" type="#_x0000_t32"/>
-        </w:pict>
-      </w:r>
-      <w:r>
-        <w:rPr>
-          <w:noProof/>
-          <w:sz w:val="20"/>
-          <w:szCs w:val="20"/>
-        </w:rPr>
-        <w:pict w14:anchorId="2FEE96DE">
-          <v:shape id="_x0000_s1026" style="position:absolute;left:0;text-align:left;margin-left:16.95pt;margin-top:34.85pt;width:113.55pt;height:0;flip:y;z-index:251659264" o:connectortype="straight" type="#_x0000_t32"/>
-        </w:pict>
-      </w:r>
-      <w:r>
+    </w:p>
+    <w:p>
+      <w:pPr>
         <w:rPr>
           <w:sz w:val="20"/>
           <w:szCs w:val="20"/>
         </w:rPr>
-        <w:t xml:space="preserve">     </w:t>
-      </w:r>
-      <w:sdt>
-        <w:sdtPr>
-          <w:rPr>
-            <w:sz w:val="20"/>
-            <w:szCs w:val="20"/>
-          </w:rPr>
-          <w:id w:val="2031676708"/>
-          <w:placeholder>
-            <w:docPart w:val="4E90316C0CFF47AC9A85DEFD7D2E5C0F"/>
-          </w:placeholder>
-          <w15:dataBinding w:prefixMappings="xmlns:ns0='urn:microsoft-dynamics-nav/reports/NPR_RS_Nivelation_Document/6014523/' " w:xpath="/ns0:NavWordReportXmlPart[1]/ns0:Labels[1]/ns0:UserIDLbl[1]" w:storeItemID="{7EE3EB5B-4BE0-40F1-AF6B-959E51B54624}" w16sdtdh:storeItemChecksum="U2s5WA=="/>
-        </w:sdtPr>
-        <w:sdtContent>
-          <w:proofErr w:type="spellStart"/>
-          <w:r>
-            <w:rPr>
-              <w:sz w:val="20"/>
-              <w:szCs w:val="20"/>
-            </w:rPr>
-            <w:t>UserIDLbl</w:t>
-          </w:r>
-          <w:proofErr w:type="spellEnd"/>
-        </w:sdtContent>
-      </w:sdt>
-      <w:r>
+      </w:pPr>
+    </w:p>
+    <w:p>
+      <w:pPr>
         <w:rPr>
           <w:sz w:val="20"/>
           <w:szCs w:val="20"/>
         </w:rPr>
-        <w:t xml:space="preserve">                      </w:t>
-      </w:r>
-      <w:r>
-        <w:rPr>
-          <w:sz w:val="20"/>
-          <w:szCs w:val="20"/>
-        </w:rPr>
-        <w:tab/>
-      </w:r>
-      <w:r>
-        <w:rPr>
-          <w:sz w:val="20"/>
-          <w:szCs w:val="20"/>
-        </w:rPr>
-        <w:tab/>
-      </w:r>
-      <w:r>
-        <w:rPr>
-          <w:sz w:val="20"/>
-          <w:szCs w:val="20"/>
-        </w:rPr>
-        <w:tab/>
-      </w:r>
-      <w:r>
-        <w:rPr>
-          <w:sz w:val="20"/>
-          <w:szCs w:val="20"/>
-        </w:rPr>
-        <w:tab/>
-      </w:r>
-      <w:r>
-        <w:rPr>
-          <w:sz w:val="20"/>
-          <w:szCs w:val="20"/>
-        </w:rPr>
-        <w:tab/>
-      </w:r>
-      <w:r>
-        <w:rPr>
-          <w:sz w:val="20"/>
-          <w:szCs w:val="20"/>
-        </w:rPr>
-        <w:tab/>
-      </w:r>
-      <w:r>
-        <w:rPr>
-          <w:sz w:val="20"/>
-          <w:szCs w:val="20"/>
-        </w:rPr>
-        <w:tab/>
-      </w:r>
-      <w:r>
-        <w:rPr>
-          <w:sz w:val="20"/>
-          <w:szCs w:val="20"/>
-        </w:rPr>
-        <w:tab/>
-      </w:r>
-      <w:r>
-        <w:rPr>
-          <w:sz w:val="20"/>
-          <w:szCs w:val="20"/>
-        </w:rPr>
-        <w:tab/>
-      </w:r>
-      <w:r>
-        <w:rPr>
-          <w:sz w:val="20"/>
-          <w:szCs w:val="20"/>
-        </w:rPr>
-        <w:tab/>
-      </w:r>
-      <w:r>
-        <w:rPr>
-          <w:sz w:val="20"/>
-          <w:szCs w:val="20"/>
-        </w:rPr>
-        <w:tab/>
-        <w:t xml:space="preserve"> </w:t>
-      </w:r>
-      <w:r>
-        <w:rPr>
-          <w:sz w:val="20"/>
-          <w:szCs w:val="20"/>
-        </w:rPr>
-        <w:t xml:space="preserve"> </w:t>
-      </w:r>
-      <w:r>
-        <w:rPr>
-          <w:sz w:val="20"/>
-          <w:szCs w:val="20"/>
-        </w:rPr>
-        <w:t xml:space="preserve"> </w:t>
-      </w:r>
-      <w:r>
-        <w:rPr>
-          <w:sz w:val="20"/>
-          <w:szCs w:val="20"/>
-        </w:rPr>
-        <w:t xml:space="preserve">  </w:t>
-      </w:r>
-      <w:sdt>
-        <w:sdtPr>
-          <w:rPr>
-            <w:sz w:val="20"/>
-            <w:szCs w:val="20"/>
-          </w:rPr>
-          <w:id w:val="1028145671"/>
-          <w:placeholder>
-            <w:docPart w:val="4E90316C0CFF47AC9A85DEFD7D2E5C0F"/>
-          </w:placeholder>
-          <w15:dataBinding w:prefixMappings="xmlns:ns0='urn:microsoft-dynamics-nav/reports/NPR_RS_Nivelation_Document/6014523/' " w:xpath="/ns0:NavWordReportXmlPart[1]/ns0:Labels[1]/ns0:PersonResponsibleLbl[1]" w:storeItemID="{7EE3EB5B-4BE0-40F1-AF6B-959E51B54624}" w16sdtdh:storeItemChecksum="U2s5WA=="/>
-        </w:sdtPr>
-        <w:sdtContent>
-          <w:proofErr w:type="spellStart"/>
-          <w:r>
+      </w:pPr>
+    </w:p>
+    <w:tbl>
+      <w:tblPr>
+        <w:tblStyle w:val="TableGrid"/>
+        <w:tblW w:w="14670" w:type="dxa"/>
+        <w:tblInd w:w="-635" w:type="dxa"/>
+        <w:tblBorders>
+          <w:top w:val="none" w:sz="0" w:space="0" w:color="auto"/>
+          <w:left w:val="none" w:sz="0" w:space="0" w:color="auto"/>
+          <w:bottom w:val="none" w:sz="0" w:space="0" w:color="auto"/>
+          <w:right w:val="none" w:sz="0" w:space="0" w:color="auto"/>
+          <w:insideH w:val="none" w:sz="0" w:space="0" w:color="auto"/>
+          <w:insideV w:val="none" w:sz="0" w:space="0" w:color="auto"/>
+        </w:tblBorders>
+        <w:tblLook w:val="04A0" w:firstRow="1" w:lastRow="0" w:firstColumn="1" w:lastColumn="0" w:noHBand="0" w:noVBand="1"/>
+      </w:tblPr>
+      <w:tblGrid>
+        <w:gridCol w:w="4230"/>
+        <w:gridCol w:w="1727"/>
+        <w:gridCol w:w="2722"/>
+        <w:gridCol w:w="1761"/>
+        <w:gridCol w:w="4230"/>
+      </w:tblGrid>
+      <w:tr>
+        <w:trPr>
+          <w:trHeight w:val="361"/>
+        </w:trPr>
+        <w:sdt>
+          <w:sdtPr>
             <w:rPr>
-              <w:sz w:val="20"/>
-              <w:szCs w:val="20"/>
+              <w:sz w:val="24"/>
+              <w:szCs w:val="24"/>
             </w:rPr>
-            <w:t>PersonResponsibleLbl</w:t>
-          </w:r>
-          <w:proofErr w:type="spellEnd"/>
-        </w:sdtContent>
-      </w:sdt>
-      <w:r>
-        <w:rPr>
-          <w:sz w:val="20"/>
-          <w:szCs w:val="20"/>
-        </w:rPr>
-        <w:tab/>
-      </w:r>
-      <w:r>
-        <w:rPr>
-          <w:sz w:val="20"/>
-          <w:szCs w:val="20"/>
-        </w:rPr>
-        <w:tab/>
-      </w:r>
-      <w:r>
-        <w:rPr>
-          <w:sz w:val="20"/>
-          <w:szCs w:val="20"/>
-        </w:rPr>
-        <w:tab/>
-        <w:t xml:space="preserve">    </w:t>
-      </w:r>
-      <w:r>
-        <w:rPr>
-          <w:sz w:val="20"/>
-          <w:szCs w:val="20"/>
-        </w:rPr>
-        <w:tab/>
-      </w:r>
-      <w:r>
-        <w:rPr>
-          <w:sz w:val="20"/>
-          <w:szCs w:val="20"/>
-        </w:rPr>
-        <w:tab/>
-      </w:r>
-      <w:r>
-        <w:rPr>
-          <w:sz w:val="20"/>
-          <w:szCs w:val="20"/>
-        </w:rPr>
-        <w:tab/>
-      </w:r>
-      <w:r>
-        <w:rPr>
-          <w:sz w:val="20"/>
-          <w:szCs w:val="20"/>
-        </w:rPr>
-        <w:tab/>
-      </w:r>
-      <w:r>
-        <w:rPr>
-          <w:sz w:val="20"/>
-          <w:szCs w:val="20"/>
-        </w:rPr>
-        <w:tab/>
-      </w:r>
-      <w:r>
-        <w:rPr>
-          <w:sz w:val="20"/>
-          <w:szCs w:val="20"/>
-        </w:rPr>
-        <w:tab/>
-      </w:r>
-      <w:r>
-        <w:rPr>
-          <w:sz w:val="20"/>
-          <w:szCs w:val="20"/>
-        </w:rPr>
-        <w:tab/>
-      </w:r>
-      <w:r>
-        <w:rPr>
-          <w:sz w:val="20"/>
-          <w:szCs w:val="20"/>
-        </w:rPr>
-        <w:tab/>
-      </w:r>
-      <w:r>
-        <w:rPr>
-          <w:sz w:val="20"/>
-          <w:szCs w:val="20"/>
-        </w:rPr>
-        <w:tab/>
-      </w:r>
-      <w:r>
-        <w:rPr>
-          <w:sz w:val="20"/>
-          <w:szCs w:val="20"/>
-        </w:rPr>
-        <w:tab/>
-      </w:r>
-      <w:r>
-        <w:rPr>
-          <w:sz w:val="20"/>
-          <w:szCs w:val="20"/>
-        </w:rPr>
-        <w:tab/>
-      </w:r>
-      <w:r>
-        <w:rPr>
-          <w:sz w:val="20"/>
-          <w:szCs w:val="20"/>
-        </w:rPr>
-        <w:tab/>
-      </w:r>
-      <w:r>
-        <w:rPr>
-          <w:sz w:val="20"/>
-          <w:szCs w:val="20"/>
-        </w:rPr>
-        <w:tab/>
-      </w:r>
-      <w:r>
-        <w:rPr>
-          <w:sz w:val="20"/>
-          <w:szCs w:val="20"/>
-        </w:rPr>
-        <w:tab/>
-      </w:r>
-    </w:p>
+            <w:alias w:val="#Nav: /Labels/CreatedByUserIDLbl"/>
+            <w:tag w:val="#Nav: NPR_RS_Nivelation_Document/6014523"/>
+            <w:id w:val="-742340680"/>
+            <w:placeholder>
+              <w:docPart w:val="EC2936388B2B484DB7A91A7A05D934D5"/>
+            </w:placeholder>
+            <w:dataBinding w:prefixMappings="xmlns:ns0='urn:microsoft-dynamics-nav/reports/NPR_RS_Nivelation_Document/6014523/'" w:xpath="/ns0:NavWordReportXmlPart[1]/ns0:Labels[1]/ns0:CreatedByUserIDLbl[1]" w:storeItemID="{7EE3EB5B-4BE0-40F1-AF6B-959E51B54624}"/>
+            <w:text/>
+          </w:sdtPr>
+          <w:sdtContent>
+            <w:tc>
+              <w:tcPr>
+                <w:tcW w:w="4230" w:type="dxa"/>
+              </w:tcPr>
+              <w:p>
+                <w:pPr>
+                  <w:jc w:val="center"/>
+                  <w:rPr>
+                    <w:sz w:val="20"/>
+                    <w:szCs w:val="20"/>
+                  </w:rPr>
+                </w:pPr>
+                <w:proofErr w:type="spellStart"/>
+                <w:r>
+                  <w:rPr>
+                    <w:sz w:val="24"/>
+                    <w:szCs w:val="24"/>
+                  </w:rPr>
+                  <w:t>CreatedByUserIDLbl</w:t>
+                </w:r>
+                <w:proofErr w:type="spellEnd"/>
+              </w:p>
+            </w:tc>
+          </w:sdtContent>
+        </w:sdt>
+        <w:tc>
+          <w:tcPr>
+            <w:tcW w:w="1727" w:type="dxa"/>
+          </w:tcPr>
+          <w:p>
+            <w:pPr>
+              <w:rPr>
+                <w:sz w:val="20"/>
+                <w:szCs w:val="20"/>
+              </w:rPr>
+            </w:pPr>
+          </w:p>
+        </w:tc>
+        <w:tc>
+          <w:tcPr>
+            <w:tcW w:w="2722" w:type="dxa"/>
+          </w:tcPr>
+          <w:p>
+            <w:pPr>
+              <w:rPr>
+                <w:sz w:val="20"/>
+                <w:szCs w:val="20"/>
+              </w:rPr>
+            </w:pPr>
+          </w:p>
+        </w:tc>
+        <w:tc>
+          <w:tcPr>
+            <w:tcW w:w="1761" w:type="dxa"/>
+          </w:tcPr>
+          <w:p>
+            <w:pPr>
+              <w:rPr>
+                <w:sz w:val="20"/>
+                <w:szCs w:val="20"/>
+              </w:rPr>
+            </w:pPr>
+          </w:p>
+        </w:tc>
+        <w:sdt>
+          <w:sdtPr>
+            <w:rPr>
+              <w:sz w:val="24"/>
+              <w:szCs w:val="24"/>
+            </w:rPr>
+            <w:alias w:val="#Nav: /Labels/PersonResponsibleLbl"/>
+            <w:tag w:val="#Nav: NPR_RS_Nivelation_Document/6014523"/>
+            <w:id w:val="-1972199818"/>
+            <w:placeholder>
+              <w:docPart w:val="EC2936388B2B484DB7A91A7A05D934D5"/>
+            </w:placeholder>
+            <w:dataBinding w:prefixMappings="xmlns:ns0='urn:microsoft-dynamics-nav/reports/NPR_RS_Nivelation_Document/6014523/'" w:xpath="/ns0:NavWordReportXmlPart[1]/ns0:Labels[1]/ns0:PersonResponsibleLbl[1]" w:storeItemID="{7EE3EB5B-4BE0-40F1-AF6B-959E51B54624}"/>
+            <w:text/>
+          </w:sdtPr>
+          <w:sdtContent>
+            <w:tc>
+              <w:tcPr>
+                <w:tcW w:w="4230" w:type="dxa"/>
+              </w:tcPr>
+              <w:p>
+                <w:pPr>
+                  <w:jc w:val="center"/>
+                  <w:rPr>
+                    <w:sz w:val="20"/>
+                    <w:szCs w:val="20"/>
+                  </w:rPr>
+                </w:pPr>
+                <w:r>
+                  <w:rPr>
+                    <w:sz w:val="24"/>
+                    <w:szCs w:val="24"/>
+                  </w:rPr>
+                  <w:t>PersonResponsibleLbl</w:t>
+                </w:r>
+              </w:p>
+            </w:tc>
+          </w:sdtContent>
+        </w:sdt>
+      </w:tr>
+      <w:tr>
+        <w:trPr>
+          <w:trHeight w:val="476"/>
+        </w:trPr>
+        <w:tc>
+          <w:tcPr>
+            <w:tcW w:w="4230" w:type="dxa"/>
+            <w:tcBorders>
+              <w:bottom w:val="single" w:sz="4" w:space="0" w:color="auto"/>
+            </w:tcBorders>
+          </w:tcPr>
+          <w:p>
+            <w:pPr>
+              <w:rPr>
+                <w:sz w:val="20"/>
+                <w:szCs w:val="20"/>
+              </w:rPr>
+            </w:pPr>
+          </w:p>
+        </w:tc>
+        <w:tc>
+          <w:tcPr>
+            <w:tcW w:w="1727" w:type="dxa"/>
+          </w:tcPr>
+          <w:p>
+            <w:pPr>
+              <w:rPr>
+                <w:sz w:val="20"/>
+                <w:szCs w:val="20"/>
+              </w:rPr>
+            </w:pPr>
+          </w:p>
+        </w:tc>
+        <w:tc>
+          <w:tcPr>
+            <w:tcW w:w="2722" w:type="dxa"/>
+          </w:tcPr>
+          <w:p>
+            <w:pPr>
+              <w:rPr>
+                <w:sz w:val="20"/>
+                <w:szCs w:val="20"/>
+              </w:rPr>
+            </w:pPr>
+          </w:p>
+        </w:tc>
+        <w:tc>
+          <w:tcPr>
+            <w:tcW w:w="1761" w:type="dxa"/>
+          </w:tcPr>
+          <w:p>
+            <w:pPr>
+              <w:rPr>
+                <w:sz w:val="20"/>
+                <w:szCs w:val="20"/>
+              </w:rPr>
+            </w:pPr>
+          </w:p>
+        </w:tc>
+        <w:tc>
+          <w:tcPr>
+            <w:tcW w:w="4230" w:type="dxa"/>
+            <w:tcBorders>
+              <w:bottom w:val="single" w:sz="4" w:space="0" w:color="auto"/>
+            </w:tcBorders>
+          </w:tcPr>
+          <w:p>
+            <w:pPr>
+              <w:rPr>
+                <w:sz w:val="20"/>
+                <w:szCs w:val="20"/>
+              </w:rPr>
+            </w:pPr>
+          </w:p>
+        </w:tc>
+      </w:tr>
+    </w:tbl>
     <w:p>
       <w:pPr>
         <w:rPr>
@@ -2318,7 +2258,7 @@
 </file>
 
 <file path=word/endnotes.xml><?xml version="1.0" encoding="utf-8"?>
-<w:endnotes xmlns:wpc="http://schemas.microsoft.com/office/word/2010/wordprocessingCanvas" xmlns:cx="http://schemas.microsoft.com/office/drawing/2014/chartex" xmlns:cx1="http://schemas.microsoft.com/office/drawing/2015/9/8/chartex" xmlns:cx2="http://schemas.microsoft.com/office/drawing/2015/10/21/chartex" xmlns:cx3="http://schemas.microsoft.com/office/drawing/2016/5/9/chartex" xmlns:cx4="http://schemas.microsoft.com/office/drawing/2016/5/10/chartex" xmlns:cx5="http://schemas.microsoft.com/office/drawing/2016/5/11/chartex" xmlns:cx6="http://schemas.microsoft.com/office/drawing/2016/5/12/chartex" xmlns:cx7="http://schemas.microsoft.com/office/drawing/2016/5/13/chartex" xmlns:cx8="http://schemas.microsoft.com/office/drawing/2016/5/14/chartex" xmlns:mc="http://schemas.openxmlformats.org/markup-compatibility/2006" xmlns:aink="http://schemas.microsoft.com/office/drawing/2016/ink" xmlns:am3d="http://schemas.microsoft.com/office/drawing/2017/model3d" xmlns:o="urn:schemas-microsoft-com:office:office" xmlns:oel="http://schemas.microsoft.com/office/2019/extlst" xmlns:r="http://schemas.openxmlformats.org/officeDocument/2006/relationships" xmlns:m="http://schemas.openxmlformats.org/officeDocument/2006/math" xmlns:v="urn:schemas-microsoft-com:vml" xmlns:wp14="http://schemas.microsoft.com/office/word/2010/wordprocessingDrawing" xmlns:wp="http://schemas.openxmlformats.org/drawingml/2006/wordprocessingDrawing" xmlns:w10="urn:schemas-microsoft-com:office:word" xmlns:w="http://schemas.openxmlformats.org/wordprocessingml/2006/main" xmlns:w14="http://schemas.microsoft.com/office/word/2010/wordml" xmlns:w15="http://schemas.microsoft.com/office/word/2012/wordml" xmlns:w16cex="http://schemas.microsoft.com/office/word/2018/wordml/cex" xmlns:w16cid="http://schemas.microsoft.com/office/word/2016/wordml/cid" xmlns:w16="http://schemas.microsoft.com/office/word/2018/wordml" xmlns:w16sdtdh="http://schemas.microsoft.com/office/word/2020/wordml/sdtdatahash" xmlns:w16se="http://schemas.microsoft.com/office/word/2015/wordml/symex" xmlns:wpg="http://schemas.microsoft.com/office/word/2010/wordprocessingGroup" xmlns:wpi="http://schemas.microsoft.com/office/word/2010/wordprocessingInk" xmlns:wne="http://schemas.microsoft.com/office/word/2006/wordml" xmlns:wps="http://schemas.microsoft.com/office/word/2010/wordprocessingShape" mc:Ignorable="w14 w15 w16se w16cid w16 w16cex w16sdtdh wp14">
+<w:endnotes xmlns:wpc="http://schemas.microsoft.com/office/word/2010/wordprocessingCanvas" xmlns:cx="http://schemas.microsoft.com/office/drawing/2014/chartex" xmlns:cx1="http://schemas.microsoft.com/office/drawing/2015/9/8/chartex" xmlns:cx2="http://schemas.microsoft.com/office/drawing/2015/10/21/chartex" xmlns:cx3="http://schemas.microsoft.com/office/drawing/2016/5/9/chartex" xmlns:cx4="http://schemas.microsoft.com/office/drawing/2016/5/10/chartex" xmlns:cx5="http://schemas.microsoft.com/office/drawing/2016/5/11/chartex" xmlns:cx6="http://schemas.microsoft.com/office/drawing/2016/5/12/chartex" xmlns:cx7="http://schemas.microsoft.com/office/drawing/2016/5/13/chartex" xmlns:cx8="http://schemas.microsoft.com/office/drawing/2016/5/14/chartex" xmlns:mc="http://schemas.openxmlformats.org/markup-compatibility/2006" xmlns:aink="http://schemas.microsoft.com/office/drawing/2016/ink" xmlns:am3d="http://schemas.microsoft.com/office/drawing/2017/model3d" xmlns:o="urn:schemas-microsoft-com:office:office" xmlns:oel="http://schemas.microsoft.com/office/2019/extlst" xmlns:r="http://schemas.openxmlformats.org/officeDocument/2006/relationships" xmlns:m="http://schemas.openxmlformats.org/officeDocument/2006/math" xmlns:v="urn:schemas-microsoft-com:vml" xmlns:wp14="http://schemas.microsoft.com/office/word/2010/wordprocessingDrawing" xmlns:wp="http://schemas.openxmlformats.org/drawingml/2006/wordprocessingDrawing" xmlns:w10="urn:schemas-microsoft-com:office:word" xmlns:w="http://schemas.openxmlformats.org/wordprocessingml/2006/main" xmlns:w14="http://schemas.microsoft.com/office/word/2010/wordml" xmlns:w15="http://schemas.microsoft.com/office/word/2012/wordml" xmlns:w16cex="http://schemas.microsoft.com/office/word/2018/wordml/cex" xmlns:w16cid="http://schemas.microsoft.com/office/word/2016/wordml/cid" xmlns:w16="http://schemas.microsoft.com/office/word/2018/wordml" xmlns:w16du="http://schemas.microsoft.com/office/word/2023/wordml/word16du" xmlns:w16sdtdh="http://schemas.microsoft.com/office/word/2020/wordml/sdtdatahash" xmlns:w16se="http://schemas.microsoft.com/office/word/2015/wordml/symex" xmlns:wpg="http://schemas.microsoft.com/office/word/2010/wordprocessingGroup" xmlns:wpi="http://schemas.microsoft.com/office/word/2010/wordprocessingInk" xmlns:wne="http://schemas.microsoft.com/office/word/2006/wordml" xmlns:wps="http://schemas.microsoft.com/office/word/2010/wordprocessingShape" mc:Ignorable="w14 w15 w16se w16cid w16 w16cex w16sdtdh w16du wp14">
   <w:endnote w:type="separator" w:id="-1">
     <w:p>
       <w:pPr>
@@ -2343,7 +2283,7 @@
 </file>
 
 <file path=word/footer1.xml><?xml version="1.0" encoding="utf-8"?>
-<w:ftr xmlns:wpc="http://schemas.microsoft.com/office/word/2010/wordprocessingCanvas" xmlns:cx="http://schemas.microsoft.com/office/drawing/2014/chartex" xmlns:cx1="http://schemas.microsoft.com/office/drawing/2015/9/8/chartex" xmlns:cx2="http://schemas.microsoft.com/office/drawing/2015/10/21/chartex" xmlns:cx3="http://schemas.microsoft.com/office/drawing/2016/5/9/chartex" xmlns:cx4="http://schemas.microsoft.com/office/drawing/2016/5/10/chartex" xmlns:cx5="http://schemas.microsoft.com/office/drawing/2016/5/11/chartex" xmlns:cx6="http://schemas.microsoft.com/office/drawing/2016/5/12/chartex" xmlns:cx7="http://schemas.microsoft.com/office/drawing/2016/5/13/chartex" xmlns:cx8="http://schemas.microsoft.com/office/drawing/2016/5/14/chartex" xmlns:mc="http://schemas.openxmlformats.org/markup-compatibility/2006" xmlns:aink="http://schemas.microsoft.com/office/drawing/2016/ink" xmlns:am3d="http://schemas.microsoft.com/office/drawing/2017/model3d" xmlns:o="urn:schemas-microsoft-com:office:office" xmlns:oel="http://schemas.microsoft.com/office/2019/extlst" xmlns:r="http://schemas.openxmlformats.org/officeDocument/2006/relationships" xmlns:m="http://schemas.openxmlformats.org/officeDocument/2006/math" xmlns:v="urn:schemas-microsoft-com:vml" xmlns:wp14="http://schemas.microsoft.com/office/word/2010/wordprocessingDrawing" xmlns:wp="http://schemas.openxmlformats.org/drawingml/2006/wordprocessingDrawing" xmlns:w10="urn:schemas-microsoft-com:office:word" xmlns:w="http://schemas.openxmlformats.org/wordprocessingml/2006/main" xmlns:w14="http://schemas.microsoft.com/office/word/2010/wordml" xmlns:w15="http://schemas.microsoft.com/office/word/2012/wordml" xmlns:w16cex="http://schemas.microsoft.com/office/word/2018/wordml/cex" xmlns:w16cid="http://schemas.microsoft.com/office/word/2016/wordml/cid" xmlns:w16="http://schemas.microsoft.com/office/word/2018/wordml" xmlns:w16sdtdh="http://schemas.microsoft.com/office/word/2020/wordml/sdtdatahash" xmlns:w16se="http://schemas.microsoft.com/office/word/2015/wordml/symex" xmlns:wpg="http://schemas.microsoft.com/office/word/2010/wordprocessingGroup" xmlns:wpi="http://schemas.microsoft.com/office/word/2010/wordprocessingInk" xmlns:wne="http://schemas.microsoft.com/office/word/2006/wordml" xmlns:wps="http://schemas.microsoft.com/office/word/2010/wordprocessingShape" mc:Ignorable="w14 w15 w16se w16cid w16 w16cex w16sdtdh wp14">
+<w:ftr xmlns:wpc="http://schemas.microsoft.com/office/word/2010/wordprocessingCanvas" xmlns:cx="http://schemas.microsoft.com/office/drawing/2014/chartex" xmlns:cx1="http://schemas.microsoft.com/office/drawing/2015/9/8/chartex" xmlns:cx2="http://schemas.microsoft.com/office/drawing/2015/10/21/chartex" xmlns:cx3="http://schemas.microsoft.com/office/drawing/2016/5/9/chartex" xmlns:cx4="http://schemas.microsoft.com/office/drawing/2016/5/10/chartex" xmlns:cx5="http://schemas.microsoft.com/office/drawing/2016/5/11/chartex" xmlns:cx6="http://schemas.microsoft.com/office/drawing/2016/5/12/chartex" xmlns:cx7="http://schemas.microsoft.com/office/drawing/2016/5/13/chartex" xmlns:cx8="http://schemas.microsoft.com/office/drawing/2016/5/14/chartex" xmlns:mc="http://schemas.openxmlformats.org/markup-compatibility/2006" xmlns:aink="http://schemas.microsoft.com/office/drawing/2016/ink" xmlns:am3d="http://schemas.microsoft.com/office/drawing/2017/model3d" xmlns:o="urn:schemas-microsoft-com:office:office" xmlns:oel="http://schemas.microsoft.com/office/2019/extlst" xmlns:r="http://schemas.openxmlformats.org/officeDocument/2006/relationships" xmlns:m="http://schemas.openxmlformats.org/officeDocument/2006/math" xmlns:v="urn:schemas-microsoft-com:vml" xmlns:wp14="http://schemas.microsoft.com/office/word/2010/wordprocessingDrawing" xmlns:wp="http://schemas.openxmlformats.org/drawingml/2006/wordprocessingDrawing" xmlns:w10="urn:schemas-microsoft-com:office:word" xmlns:w="http://schemas.openxmlformats.org/wordprocessingml/2006/main" xmlns:w14="http://schemas.microsoft.com/office/word/2010/wordml" xmlns:w15="http://schemas.microsoft.com/office/word/2012/wordml" xmlns:w16cex="http://schemas.microsoft.com/office/word/2018/wordml/cex" xmlns:w16cid="http://schemas.microsoft.com/office/word/2016/wordml/cid" xmlns:w16="http://schemas.microsoft.com/office/word/2018/wordml" xmlns:w16du="http://schemas.microsoft.com/office/word/2023/wordml/word16du" xmlns:w16sdtdh="http://schemas.microsoft.com/office/word/2020/wordml/sdtdatahash" xmlns:w16se="http://schemas.microsoft.com/office/word/2015/wordml/symex" xmlns:wpg="http://schemas.microsoft.com/office/word/2010/wordprocessingGroup" xmlns:wpi="http://schemas.microsoft.com/office/word/2010/wordprocessingInk" xmlns:wne="http://schemas.microsoft.com/office/word/2006/wordml" xmlns:wps="http://schemas.microsoft.com/office/word/2010/wordprocessingShape" mc:Ignorable="w14 w15 w16se w16cid w16 w16cex w16sdtdh w16du wp14">
   <w:sdt>
     <w:sdtPr>
       <w:rPr>
@@ -2421,7 +2361,7 @@
       <w:placeholder>
         <w:docPart w:val="DefaultPlaceholder_-1854013440"/>
       </w:placeholder>
-      <w15:dataBinding w:prefixMappings="xmlns:ns0='urn:microsoft-dynamics-nav/reports/NPR_RS_Nivelation_Document/6014523/' " w:xpath="/ns0:NavWordReportXmlPart[1]/ns0:RSPostedNivelationHdr[1]/ns0:PrintDate[1]" w:storeItemID="{7EE3EB5B-4BE0-40F1-AF6B-959E51B54624}" w16sdtdh:storeItemChecksum="U2s5WA=="/>
+      <w15:dataBinding w:prefixMappings="xmlns:ns0='urn:microsoft-dynamics-nav/reports/NPR_RS_Nivelation_Document/6014523/' " w:xpath="/ns0:NavWordReportXmlPart[1]/ns0:RSPostedNivelationHdr[1]/ns0:PrintDate[1]" w:storeItemID="{7EE3EB5B-4BE0-40F1-AF6B-959E51B54624}" w16sdtdh:storeItemChecksum="8J2u9g=="/>
     </w:sdtPr>
     <w:sdtContent>
       <w:p>
@@ -2448,7 +2388,7 @@
 </file>
 
 <file path=word/footnotes.xml><?xml version="1.0" encoding="utf-8"?>
-<w:footnotes xmlns:wpc="http://schemas.microsoft.com/office/word/2010/wordprocessingCanvas" xmlns:cx="http://schemas.microsoft.com/office/drawing/2014/chartex" xmlns:cx1="http://schemas.microsoft.com/office/drawing/2015/9/8/chartex" xmlns:cx2="http://schemas.microsoft.com/office/drawing/2015/10/21/chartex" xmlns:cx3="http://schemas.microsoft.com/office/drawing/2016/5/9/chartex" xmlns:cx4="http://schemas.microsoft.com/office/drawing/2016/5/10/chartex" xmlns:cx5="http://schemas.microsoft.com/office/drawing/2016/5/11/chartex" xmlns:cx6="http://schemas.microsoft.com/office/drawing/2016/5/12/chartex" xmlns:cx7="http://schemas.microsoft.com/office/drawing/2016/5/13/chartex" xmlns:cx8="http://schemas.microsoft.com/office/drawing/2016/5/14/chartex" xmlns:mc="http://schemas.openxmlformats.org/markup-compatibility/2006" xmlns:aink="http://schemas.microsoft.com/office/drawing/2016/ink" xmlns:am3d="http://schemas.microsoft.com/office/drawing/2017/model3d" xmlns:o="urn:schemas-microsoft-com:office:office" xmlns:oel="http://schemas.microsoft.com/office/2019/extlst" xmlns:r="http://schemas.openxmlformats.org/officeDocument/2006/relationships" xmlns:m="http://schemas.openxmlformats.org/officeDocument/2006/math" xmlns:v="urn:schemas-microsoft-com:vml" xmlns:wp14="http://schemas.microsoft.com/office/word/2010/wordprocessingDrawing" xmlns:wp="http://schemas.openxmlformats.org/drawingml/2006/wordprocessingDrawing" xmlns:w10="urn:schemas-microsoft-com:office:word" xmlns:w="http://schemas.openxmlformats.org/wordprocessingml/2006/main" xmlns:w14="http://schemas.microsoft.com/office/word/2010/wordml" xmlns:w15="http://schemas.microsoft.com/office/word/2012/wordml" xmlns:w16cex="http://schemas.microsoft.com/office/word/2018/wordml/cex" xmlns:w16cid="http://schemas.microsoft.com/office/word/2016/wordml/cid" xmlns:w16="http://schemas.microsoft.com/office/word/2018/wordml" xmlns:w16sdtdh="http://schemas.microsoft.com/office/word/2020/wordml/sdtdatahash" xmlns:w16se="http://schemas.microsoft.com/office/word/2015/wordml/symex" xmlns:wpg="http://schemas.microsoft.com/office/word/2010/wordprocessingGroup" xmlns:wpi="http://schemas.microsoft.com/office/word/2010/wordprocessingInk" xmlns:wne="http://schemas.microsoft.com/office/word/2006/wordml" xmlns:wps="http://schemas.microsoft.com/office/word/2010/wordprocessingShape" mc:Ignorable="w14 w15 w16se w16cid w16 w16cex w16sdtdh wp14">
+<w:footnotes xmlns:wpc="http://schemas.microsoft.com/office/word/2010/wordprocessingCanvas" xmlns:cx="http://schemas.microsoft.com/office/drawing/2014/chartex" xmlns:cx1="http://schemas.microsoft.com/office/drawing/2015/9/8/chartex" xmlns:cx2="http://schemas.microsoft.com/office/drawing/2015/10/21/chartex" xmlns:cx3="http://schemas.microsoft.com/office/drawing/2016/5/9/chartex" xmlns:cx4="http://schemas.microsoft.com/office/drawing/2016/5/10/chartex" xmlns:cx5="http://schemas.microsoft.com/office/drawing/2016/5/11/chartex" xmlns:cx6="http://schemas.microsoft.com/office/drawing/2016/5/12/chartex" xmlns:cx7="http://schemas.microsoft.com/office/drawing/2016/5/13/chartex" xmlns:cx8="http://schemas.microsoft.com/office/drawing/2016/5/14/chartex" xmlns:mc="http://schemas.openxmlformats.org/markup-compatibility/2006" xmlns:aink="http://schemas.microsoft.com/office/drawing/2016/ink" xmlns:am3d="http://schemas.microsoft.com/office/drawing/2017/model3d" xmlns:o="urn:schemas-microsoft-com:office:office" xmlns:oel="http://schemas.microsoft.com/office/2019/extlst" xmlns:r="http://schemas.openxmlformats.org/officeDocument/2006/relationships" xmlns:m="http://schemas.openxmlformats.org/officeDocument/2006/math" xmlns:v="urn:schemas-microsoft-com:vml" xmlns:wp14="http://schemas.microsoft.com/office/word/2010/wordprocessingDrawing" xmlns:wp="http://schemas.openxmlformats.org/drawingml/2006/wordprocessingDrawing" xmlns:w10="urn:schemas-microsoft-com:office:word" xmlns:w="http://schemas.openxmlformats.org/wordprocessingml/2006/main" xmlns:w14="http://schemas.microsoft.com/office/word/2010/wordml" xmlns:w15="http://schemas.microsoft.com/office/word/2012/wordml" xmlns:w16cex="http://schemas.microsoft.com/office/word/2018/wordml/cex" xmlns:w16cid="http://schemas.microsoft.com/office/word/2016/wordml/cid" xmlns:w16="http://schemas.microsoft.com/office/word/2018/wordml" xmlns:w16du="http://schemas.microsoft.com/office/word/2023/wordml/word16du" xmlns:w16sdtdh="http://schemas.microsoft.com/office/word/2020/wordml/sdtdatahash" xmlns:w16se="http://schemas.microsoft.com/office/word/2015/wordml/symex" xmlns:wpg="http://schemas.microsoft.com/office/word/2010/wordprocessingGroup" xmlns:wpi="http://schemas.microsoft.com/office/word/2010/wordprocessingInk" xmlns:wne="http://schemas.microsoft.com/office/word/2006/wordml" xmlns:wps="http://schemas.microsoft.com/office/word/2010/wordprocessingShape" mc:Ignorable="w14 w15 w16se w16cid w16 w16cex w16sdtdh w16du wp14">
   <w:footnote w:type="separator" w:id="-1">
     <w:p>
       <w:pPr>
@@ -2473,7 +2413,7 @@
 </file>
 
 <file path=word/styles.xml><?xml version="1.0" encoding="utf-8"?>
-<w:styles xmlns:mc="http://schemas.openxmlformats.org/markup-compatibility/2006" xmlns:r="http://schemas.openxmlformats.org/officeDocument/2006/relationships" xmlns:w="http://schemas.openxmlformats.org/wordprocessingml/2006/main" xmlns:w14="http://schemas.microsoft.com/office/word/2010/wordml" xmlns:w15="http://schemas.microsoft.com/office/word/2012/wordml" xmlns:w16cex="http://schemas.microsoft.com/office/word/2018/wordml/cex" xmlns:w16cid="http://schemas.microsoft.com/office/word/2016/wordml/cid" xmlns:w16="http://schemas.microsoft.com/office/word/2018/wordml" xmlns:w16sdtdh="http://schemas.microsoft.com/office/word/2020/wordml/sdtdatahash" xmlns:w16se="http://schemas.microsoft.com/office/word/2015/wordml/symex" mc:Ignorable="w14 w15 w16se w16cid w16 w16cex w16sdtdh">
+<w:styles xmlns:mc="http://schemas.openxmlformats.org/markup-compatibility/2006" xmlns:r="http://schemas.openxmlformats.org/officeDocument/2006/relationships" xmlns:w="http://schemas.openxmlformats.org/wordprocessingml/2006/main" xmlns:w14="http://schemas.microsoft.com/office/word/2010/wordml" xmlns:w15="http://schemas.microsoft.com/office/word/2012/wordml" xmlns:w16cex="http://schemas.microsoft.com/office/word/2018/wordml/cex" xmlns:w16cid="http://schemas.microsoft.com/office/word/2016/wordml/cid" xmlns:w16="http://schemas.microsoft.com/office/word/2018/wordml" xmlns:w16du="http://schemas.microsoft.com/office/word/2023/wordml/word16du" xmlns:w16sdtdh="http://schemas.microsoft.com/office/word/2020/wordml/sdtdatahash" xmlns:w16se="http://schemas.microsoft.com/office/word/2015/wordml/symex" mc:Ignorable="w14 w15 w16se w16cid w16 w16cex w16sdtdh w16du">
   <w:docDefaults>
     <w:rPrDefault>
       <w:rPr>
@@ -2977,7 +2917,7 @@
 </file>
 
 <file path=word/glossary/document.xml><?xml version="1.0" encoding="utf-8"?>
-<w:glossaryDocument xmlns:wpc="http://schemas.microsoft.com/office/word/2010/wordprocessingCanvas" xmlns:cx="http://schemas.microsoft.com/office/drawing/2014/chartex" xmlns:cx1="http://schemas.microsoft.com/office/drawing/2015/9/8/chartex" xmlns:cx2="http://schemas.microsoft.com/office/drawing/2015/10/21/chartex" xmlns:cx3="http://schemas.microsoft.com/office/drawing/2016/5/9/chartex" xmlns:cx4="http://schemas.microsoft.com/office/drawing/2016/5/10/chartex" xmlns:cx5="http://schemas.microsoft.com/office/drawing/2016/5/11/chartex" xmlns:cx6="http://schemas.microsoft.com/office/drawing/2016/5/12/chartex" xmlns:cx7="http://schemas.microsoft.com/office/drawing/2016/5/13/chartex" xmlns:cx8="http://schemas.microsoft.com/office/drawing/2016/5/14/chartex" xmlns:mc="http://schemas.openxmlformats.org/markup-compatibility/2006" xmlns:aink="http://schemas.microsoft.com/office/drawing/2016/ink" xmlns:am3d="http://schemas.microsoft.com/office/drawing/2017/model3d" xmlns:o="urn:schemas-microsoft-com:office:office" xmlns:oel="http://schemas.microsoft.com/office/2019/extlst" xmlns:r="http://schemas.openxmlformats.org/officeDocument/2006/relationships" xmlns:m="http://schemas.openxmlformats.org/officeDocument/2006/math" xmlns:v="urn:schemas-microsoft-com:vml" xmlns:wp14="http://schemas.microsoft.com/office/word/2010/wordprocessingDrawing" xmlns:wp="http://schemas.openxmlformats.org/drawingml/2006/wordprocessingDrawing" xmlns:w10="urn:schemas-microsoft-com:office:word" xmlns:w="http://schemas.openxmlformats.org/wordprocessingml/2006/main" xmlns:w14="http://schemas.microsoft.com/office/word/2010/wordml" xmlns:w15="http://schemas.microsoft.com/office/word/2012/wordml" xmlns:w16cex="http://schemas.microsoft.com/office/word/2018/wordml/cex" xmlns:w16cid="http://schemas.microsoft.com/office/word/2016/wordml/cid" xmlns:w16="http://schemas.microsoft.com/office/word/2018/wordml" xmlns:w16sdtdh="http://schemas.microsoft.com/office/word/2020/wordml/sdtdatahash" xmlns:w16se="http://schemas.microsoft.com/office/word/2015/wordml/symex" xmlns:wpg="http://schemas.microsoft.com/office/word/2010/wordprocessingGroup" xmlns:wpi="http://schemas.microsoft.com/office/word/2010/wordprocessingInk" xmlns:wne="http://schemas.microsoft.com/office/word/2006/wordml" xmlns:wps="http://schemas.microsoft.com/office/word/2010/wordprocessingShape" mc:Ignorable="w14 w15 w16se w16cid w16 w16cex w16sdtdh wp14">
+<w:glossaryDocument xmlns:wpc="http://schemas.microsoft.com/office/word/2010/wordprocessingCanvas" xmlns:cx="http://schemas.microsoft.com/office/drawing/2014/chartex" xmlns:cx1="http://schemas.microsoft.com/office/drawing/2015/9/8/chartex" xmlns:cx2="http://schemas.microsoft.com/office/drawing/2015/10/21/chartex" xmlns:cx3="http://schemas.microsoft.com/office/drawing/2016/5/9/chartex" xmlns:cx4="http://schemas.microsoft.com/office/drawing/2016/5/10/chartex" xmlns:cx5="http://schemas.microsoft.com/office/drawing/2016/5/11/chartex" xmlns:cx6="http://schemas.microsoft.com/office/drawing/2016/5/12/chartex" xmlns:cx7="http://schemas.microsoft.com/office/drawing/2016/5/13/chartex" xmlns:cx8="http://schemas.microsoft.com/office/drawing/2016/5/14/chartex" xmlns:mc="http://schemas.openxmlformats.org/markup-compatibility/2006" xmlns:aink="http://schemas.microsoft.com/office/drawing/2016/ink" xmlns:am3d="http://schemas.microsoft.com/office/drawing/2017/model3d" xmlns:o="urn:schemas-microsoft-com:office:office" xmlns:oel="http://schemas.microsoft.com/office/2019/extlst" xmlns:r="http://schemas.openxmlformats.org/officeDocument/2006/relationships" xmlns:m="http://schemas.openxmlformats.org/officeDocument/2006/math" xmlns:v="urn:schemas-microsoft-com:vml" xmlns:wp14="http://schemas.microsoft.com/office/word/2010/wordprocessingDrawing" xmlns:wp="http://schemas.openxmlformats.org/drawingml/2006/wordprocessingDrawing" xmlns:w10="urn:schemas-microsoft-com:office:word" xmlns:w="http://schemas.openxmlformats.org/wordprocessingml/2006/main" xmlns:w14="http://schemas.microsoft.com/office/word/2010/wordml" xmlns:w15="http://schemas.microsoft.com/office/word/2012/wordml" xmlns:w16cex="http://schemas.microsoft.com/office/word/2018/wordml/cex" xmlns:w16cid="http://schemas.microsoft.com/office/word/2016/wordml/cid" xmlns:w16="http://schemas.microsoft.com/office/word/2018/wordml" xmlns:w16du="http://schemas.microsoft.com/office/word/2023/wordml/word16du" xmlns:w16sdtdh="http://schemas.microsoft.com/office/word/2020/wordml/sdtdatahash" xmlns:w16se="http://schemas.microsoft.com/office/word/2015/wordml/symex" xmlns:wpg="http://schemas.microsoft.com/office/word/2010/wordprocessingGroup" xmlns:wpi="http://schemas.microsoft.com/office/word/2010/wordprocessingInk" xmlns:wne="http://schemas.microsoft.com/office/word/2006/wordml" xmlns:wps="http://schemas.microsoft.com/office/word/2010/wordprocessingShape" mc:Ignorable="w14 w15 w16se w16cid w16 w16cex w16sdtdh w16du wp14">
   <w:docParts>
     <w:docPart>
       <w:docPartPr>
@@ -3060,12 +3000,302 @@
         </w:p>
       </w:docPartBody>
     </w:docPart>
+    <w:docPart>
+      <w:docPartPr>
+        <w:name w:val="AFE5C785C7A04C4289E18530CD80E452"/>
+        <w:category>
+          <w:name w:val="General"/>
+          <w:gallery w:val="placeholder"/>
+        </w:category>
+        <w:types>
+          <w:type w:val="bbPlcHdr"/>
+        </w:types>
+        <w:behaviors>
+          <w:behavior w:val="content"/>
+        </w:behaviors>
+        <w:guid w:val="{1D4740F8-6DFE-4D26-BDBB-7BEDCC12ACF7}"/>
+      </w:docPartPr>
+      <w:docPartBody>
+        <w:p>
+          <w:pPr>
+            <w:pStyle w:val="AFE5C785C7A04C4289E18530CD80E452"/>
+          </w:pPr>
+          <w:r>
+            <w:rPr>
+              <w:rStyle w:val="PlaceholderText"/>
+            </w:rPr>
+            <w:t>Click or tap here to enter text.</w:t>
+          </w:r>
+        </w:p>
+      </w:docPartBody>
+    </w:docPart>
+    <w:docPart>
+      <w:docPartPr>
+        <w:name w:val="FA72F027CDE24D3BB401AAAF6591E046"/>
+        <w:category>
+          <w:name w:val="General"/>
+          <w:gallery w:val="placeholder"/>
+        </w:category>
+        <w:types>
+          <w:type w:val="bbPlcHdr"/>
+        </w:types>
+        <w:behaviors>
+          <w:behavior w:val="content"/>
+        </w:behaviors>
+        <w:guid w:val="{A70008B5-5999-4CF8-8925-C0D4173F936E}"/>
+      </w:docPartPr>
+      <w:docPartBody>
+        <w:p>
+          <w:pPr>
+            <w:pStyle w:val="FA72F027CDE24D3BB401AAAF6591E046"/>
+          </w:pPr>
+          <w:r>
+            <w:rPr>
+              <w:rStyle w:val="PlaceholderText"/>
+            </w:rPr>
+            <w:t>Click or tap here to enter text.</w:t>
+          </w:r>
+        </w:p>
+      </w:docPartBody>
+    </w:docPart>
+    <w:docPart>
+      <w:docPartPr>
+        <w:name w:val="49AD13271BED42B691125FED16E36FA4"/>
+        <w:category>
+          <w:name w:val="General"/>
+          <w:gallery w:val="placeholder"/>
+        </w:category>
+        <w:types>
+          <w:type w:val="bbPlcHdr"/>
+        </w:types>
+        <w:behaviors>
+          <w:behavior w:val="content"/>
+        </w:behaviors>
+        <w:guid w:val="{74F8D614-A8D3-4C6E-BF1B-510E85CDFA5E}"/>
+      </w:docPartPr>
+      <w:docPartBody>
+        <w:p>
+          <w:pPr>
+            <w:pStyle w:val="49AD13271BED42B691125FED16E36FA4"/>
+          </w:pPr>
+          <w:r>
+            <w:rPr>
+              <w:rStyle w:val="PlaceholderText"/>
+            </w:rPr>
+            <w:t>Click or tap here to enter text.</w:t>
+          </w:r>
+        </w:p>
+      </w:docPartBody>
+    </w:docPart>
+    <w:docPart>
+      <w:docPartPr>
+        <w:name w:val="1021F541E1734E19BEC8F240522998D5"/>
+        <w:category>
+          <w:name w:val="General"/>
+          <w:gallery w:val="placeholder"/>
+        </w:category>
+        <w:types>
+          <w:type w:val="bbPlcHdr"/>
+        </w:types>
+        <w:behaviors>
+          <w:behavior w:val="content"/>
+        </w:behaviors>
+        <w:guid w:val="{2850616C-1F9C-4D3C-B865-3C37DB56CD12}"/>
+      </w:docPartPr>
+      <w:docPartBody>
+        <w:p>
+          <w:pPr>
+            <w:pStyle w:val="1021F541E1734E19BEC8F240522998D5"/>
+          </w:pPr>
+          <w:r>
+            <w:rPr>
+              <w:rStyle w:val="PlaceholderText"/>
+            </w:rPr>
+            <w:t>Click or tap here to enter text.</w:t>
+          </w:r>
+        </w:p>
+      </w:docPartBody>
+    </w:docPart>
+    <w:docPart>
+      <w:docPartPr>
+        <w:name w:val="78CFEDCA846342D6BAF3F409EFAC71E8"/>
+        <w:category>
+          <w:name w:val="General"/>
+          <w:gallery w:val="placeholder"/>
+        </w:category>
+        <w:types>
+          <w:type w:val="bbPlcHdr"/>
+        </w:types>
+        <w:behaviors>
+          <w:behavior w:val="content"/>
+        </w:behaviors>
+        <w:guid w:val="{E7CE6A98-7774-4A63-AA45-3E891356AA78}"/>
+      </w:docPartPr>
+      <w:docPartBody>
+        <w:p>
+          <w:pPr>
+            <w:pStyle w:val="78CFEDCA846342D6BAF3F409EFAC71E8"/>
+          </w:pPr>
+          <w:r>
+            <w:rPr>
+              <w:rStyle w:val="PlaceholderText"/>
+            </w:rPr>
+            <w:t>Click or tap here to enter text.</w:t>
+          </w:r>
+        </w:p>
+      </w:docPartBody>
+    </w:docPart>
+    <w:docPart>
+      <w:docPartPr>
+        <w:name w:val="905A6A2E5D584C65BEB3C1437B8F3A05"/>
+        <w:category>
+          <w:name w:val="General"/>
+          <w:gallery w:val="placeholder"/>
+        </w:category>
+        <w:types>
+          <w:type w:val="bbPlcHdr"/>
+        </w:types>
+        <w:behaviors>
+          <w:behavior w:val="content"/>
+        </w:behaviors>
+        <w:guid w:val="{C7D80AD8-E257-47E4-8ABB-DBF09BFC7CF2}"/>
+      </w:docPartPr>
+      <w:docPartBody>
+        <w:p>
+          <w:pPr>
+            <w:pStyle w:val="905A6A2E5D584C65BEB3C1437B8F3A05"/>
+          </w:pPr>
+          <w:r>
+            <w:rPr>
+              <w:rStyle w:val="PlaceholderText"/>
+            </w:rPr>
+            <w:t>Click or tap here to enter text.</w:t>
+          </w:r>
+        </w:p>
+      </w:docPartBody>
+    </w:docPart>
+    <w:docPart>
+      <w:docPartPr>
+        <w:name w:val="328A7DAE3ACB4673AA92F4E63F9789B9"/>
+        <w:category>
+          <w:name w:val="General"/>
+          <w:gallery w:val="placeholder"/>
+        </w:category>
+        <w:types>
+          <w:type w:val="bbPlcHdr"/>
+        </w:types>
+        <w:behaviors>
+          <w:behavior w:val="content"/>
+        </w:behaviors>
+        <w:guid w:val="{CB02ED49-A1DF-49B5-AEA2-4A501605A8B5}"/>
+      </w:docPartPr>
+      <w:docPartBody>
+        <w:p>
+          <w:pPr>
+            <w:pStyle w:val="328A7DAE3ACB4673AA92F4E63F9789B9"/>
+          </w:pPr>
+          <w:r>
+            <w:rPr>
+              <w:rStyle w:val="PlaceholderText"/>
+            </w:rPr>
+            <w:t>Click or tap here to enter text.</w:t>
+          </w:r>
+        </w:p>
+      </w:docPartBody>
+    </w:docPart>
+    <w:docPart>
+      <w:docPartPr>
+        <w:name w:val="EB30A128A734463EB5295F49B1F213DC"/>
+        <w:category>
+          <w:name w:val="General"/>
+          <w:gallery w:val="placeholder"/>
+        </w:category>
+        <w:types>
+          <w:type w:val="bbPlcHdr"/>
+        </w:types>
+        <w:behaviors>
+          <w:behavior w:val="content"/>
+        </w:behaviors>
+        <w:guid w:val="{8719C778-91D7-4509-B184-7744150B95B0}"/>
+      </w:docPartPr>
+      <w:docPartBody>
+        <w:p>
+          <w:pPr>
+            <w:pStyle w:val="EB30A128A734463EB5295F49B1F213DC"/>
+          </w:pPr>
+          <w:r>
+            <w:rPr>
+              <w:rStyle w:val="PlaceholderText"/>
+            </w:rPr>
+            <w:t>Click or tap here to enter text.</w:t>
+          </w:r>
+        </w:p>
+      </w:docPartBody>
+    </w:docPart>
+    <w:docPart>
+      <w:docPartPr>
+        <w:name w:val="24D9DAA31F7E40C79B719551366DF54E"/>
+        <w:category>
+          <w:name w:val="General"/>
+          <w:gallery w:val="placeholder"/>
+        </w:category>
+        <w:types>
+          <w:type w:val="bbPlcHdr"/>
+        </w:types>
+        <w:behaviors>
+          <w:behavior w:val="content"/>
+        </w:behaviors>
+        <w:guid w:val="{E82C777E-1A03-43F6-BD65-4EF40CC37410}"/>
+      </w:docPartPr>
+      <w:docPartBody>
+        <w:p>
+          <w:pPr>
+            <w:pStyle w:val="24D9DAA31F7E40C79B719551366DF54E"/>
+          </w:pPr>
+          <w:r>
+            <w:rPr>
+              <w:rStyle w:val="PlaceholderText"/>
+            </w:rPr>
+            <w:t>Click or tap here to enter text.</w:t>
+          </w:r>
+        </w:p>
+      </w:docPartBody>
+    </w:docPart>
+    <w:docPart>
+      <w:docPartPr>
+        <w:name w:val="EC2936388B2B484DB7A91A7A05D934D5"/>
+        <w:category>
+          <w:name w:val="General"/>
+          <w:gallery w:val="placeholder"/>
+        </w:category>
+        <w:types>
+          <w:type w:val="bbPlcHdr"/>
+        </w:types>
+        <w:behaviors>
+          <w:behavior w:val="content"/>
+        </w:behaviors>
+        <w:guid w:val="{F96B1561-D51C-4E0D-8493-BF6E7F4947FC}"/>
+      </w:docPartPr>
+      <w:docPartBody>
+        <w:p>
+          <w:pPr>
+            <w:pStyle w:val="EC2936388B2B484DB7A91A7A05D934D5"/>
+          </w:pPr>
+          <w:r>
+            <w:rPr>
+              <w:rStyle w:val="PlaceholderText"/>
+            </w:rPr>
+            <w:t>Click or tap here to enter text.</w:t>
+          </w:r>
+        </w:p>
+      </w:docPartBody>
+    </w:docPart>
   </w:docParts>
 </w:glossaryDocument>
 </file>
 
 <file path=word/glossary/fontTable.xml><?xml version="1.0" encoding="utf-8"?>
-<w:fonts xmlns:mc="http://schemas.openxmlformats.org/markup-compatibility/2006" xmlns:r="http://schemas.openxmlformats.org/officeDocument/2006/relationships" xmlns:w="http://schemas.openxmlformats.org/wordprocessingml/2006/main" xmlns:w14="http://schemas.microsoft.com/office/word/2010/wordml" xmlns:w15="http://schemas.microsoft.com/office/word/2012/wordml" xmlns:w16cex="http://schemas.microsoft.com/office/word/2018/wordml/cex" xmlns:w16cid="http://schemas.microsoft.com/office/word/2016/wordml/cid" xmlns:w16="http://schemas.microsoft.com/office/word/2018/wordml" xmlns:w16sdtdh="http://schemas.microsoft.com/office/word/2020/wordml/sdtdatahash" xmlns:w16se="http://schemas.microsoft.com/office/word/2015/wordml/symex" mc:Ignorable="w14 w15 w16se w16cid w16 w16cex w16sdtdh">
+<w:fonts xmlns:mc="http://schemas.openxmlformats.org/markup-compatibility/2006" xmlns:r="http://schemas.openxmlformats.org/officeDocument/2006/relationships" xmlns:w="http://schemas.openxmlformats.org/wordprocessingml/2006/main" xmlns:w14="http://schemas.microsoft.com/office/word/2010/wordml" xmlns:w15="http://schemas.microsoft.com/office/word/2012/wordml" xmlns:w16cex="http://schemas.microsoft.com/office/word/2018/wordml/cex" xmlns:w16cid="http://schemas.microsoft.com/office/word/2016/wordml/cid" xmlns:w16="http://schemas.microsoft.com/office/word/2018/wordml" xmlns:w16du="http://schemas.microsoft.com/office/word/2023/wordml/word16du" xmlns:w16sdtdh="http://schemas.microsoft.com/office/word/2020/wordml/sdtdatahash" xmlns:w16se="http://schemas.microsoft.com/office/word/2015/wordml/symex" mc:Ignorable="w14 w15 w16se w16cid w16 w16cex w16sdtdh w16du">
   <w:font w:name="Calibri">
     <w:panose1 w:val="020F0502020204030204"/>
     <w:charset w:val="00"/>
@@ -3087,11 +3317,23 @@
     <w:pitch w:val="variable"/>
     <w:sig w:usb0="E4002EFF" w:usb1="C000247B" w:usb2="00000009" w:usb3="00000000" w:csb0="000001FF" w:csb1="00000000"/>
   </w:font>
+  <w:font w:name="Aptos">
+    <w:charset w:val="00"/>
+    <w:family w:val="swiss"/>
+    <w:pitch w:val="variable"/>
+    <w:sig w:usb0="20000287" w:usb1="00000003" w:usb2="00000000" w:usb3="00000000" w:csb0="0000019F" w:csb1="00000000"/>
+  </w:font>
+  <w:font w:name="Aptos Display">
+    <w:charset w:val="00"/>
+    <w:family w:val="swiss"/>
+    <w:pitch w:val="variable"/>
+    <w:sig w:usb0="20000287" w:usb1="00000003" w:usb2="00000000" w:usb3="00000000" w:csb0="0000019F" w:csb1="00000000"/>
+  </w:font>
 </w:fonts>
 </file>
 
 <file path=word/glossary/settings.xml><?xml version="1.0" encoding="utf-8"?>
-<w:settings xmlns:mc="http://schemas.openxmlformats.org/markup-compatibility/2006" xmlns:o="urn:schemas-microsoft-com:office:office" xmlns:r="http://schemas.openxmlformats.org/officeDocument/2006/relationships" xmlns:m="http://schemas.openxmlformats.org/officeDocument/2006/math" xmlns:v="urn:schemas-microsoft-com:vml" xmlns:w10="urn:schemas-microsoft-com:office:word" xmlns:w="http://schemas.openxmlformats.org/wordprocessingml/2006/main" xmlns:w14="http://schemas.microsoft.com/office/word/2010/wordml" xmlns:w15="http://schemas.microsoft.com/office/word/2012/wordml" xmlns:w16cex="http://schemas.microsoft.com/office/word/2018/wordml/cex" xmlns:w16cid="http://schemas.microsoft.com/office/word/2016/wordml/cid" xmlns:w16="http://schemas.microsoft.com/office/word/2018/wordml" xmlns:w16sdtdh="http://schemas.microsoft.com/office/word/2020/wordml/sdtdatahash" xmlns:w16se="http://schemas.microsoft.com/office/word/2015/wordml/symex" xmlns:sl="http://schemas.openxmlformats.org/schemaLibrary/2006/main" mc:Ignorable="w14 w15 w16se w16cid w16 w16cex w16sdtdh">
+<w:settings xmlns:mc="http://schemas.openxmlformats.org/markup-compatibility/2006" xmlns:o="urn:schemas-microsoft-com:office:office" xmlns:r="http://schemas.openxmlformats.org/officeDocument/2006/relationships" xmlns:m="http://schemas.openxmlformats.org/officeDocument/2006/math" xmlns:v="urn:schemas-microsoft-com:vml" xmlns:w10="urn:schemas-microsoft-com:office:word" xmlns:w="http://schemas.openxmlformats.org/wordprocessingml/2006/main" xmlns:w14="http://schemas.microsoft.com/office/word/2010/wordml" xmlns:w15="http://schemas.microsoft.com/office/word/2012/wordml" xmlns:w16cex="http://schemas.microsoft.com/office/word/2018/wordml/cex" xmlns:w16cid="http://schemas.microsoft.com/office/word/2016/wordml/cid" xmlns:w16="http://schemas.microsoft.com/office/word/2018/wordml" xmlns:w16du="http://schemas.microsoft.com/office/word/2023/wordml/word16du" xmlns:w16sdtdh="http://schemas.microsoft.com/office/word/2020/wordml/sdtdatahash" xmlns:w16se="http://schemas.microsoft.com/office/word/2015/wordml/symex" xmlns:sl="http://schemas.openxmlformats.org/schemaLibrary/2006/main" mc:Ignorable="w14 w15 w16se w16cid w16 w16cex w16sdtdh w16du">
   <w:view w:val="normal"/>
   <w:defaultTabStop w:val="720"/>
   <w:characterSpacingControl w:val="doNotCompress"/>
@@ -3113,15 +3355,22 @@
     <w:rsid w:val="00106395"/>
     <w:rsid w:val="00121C52"/>
     <w:rsid w:val="0014435C"/>
+    <w:rsid w:val="001B6EBF"/>
     <w:rsid w:val="001F4F38"/>
     <w:rsid w:val="00202082"/>
     <w:rsid w:val="00230E31"/>
+    <w:rsid w:val="00270CEA"/>
+    <w:rsid w:val="002A5B57"/>
     <w:rsid w:val="0036663D"/>
+    <w:rsid w:val="003A0DA0"/>
+    <w:rsid w:val="003C4268"/>
+    <w:rsid w:val="00421661"/>
     <w:rsid w:val="004237CF"/>
     <w:rsid w:val="004D060E"/>
     <w:rsid w:val="004D6DE1"/>
     <w:rsid w:val="00567D27"/>
     <w:rsid w:val="005B27CA"/>
+    <w:rsid w:val="00600E69"/>
     <w:rsid w:val="006066CF"/>
     <w:rsid w:val="00684433"/>
     <w:rsid w:val="006A2AF9"/>
@@ -3130,6 +3379,7 @@
     <w:rsid w:val="00807BC9"/>
     <w:rsid w:val="008906F8"/>
     <w:rsid w:val="008B08FF"/>
+    <w:rsid w:val="008D1615"/>
     <w:rsid w:val="00903CF0"/>
     <w:rsid w:val="00A04901"/>
     <w:rsid w:val="00AA030D"/>
@@ -3139,11 +3389,15 @@
     <w:rsid w:val="00BB673C"/>
     <w:rsid w:val="00BD533A"/>
     <w:rsid w:val="00BF29D5"/>
+    <w:rsid w:val="00C45212"/>
     <w:rsid w:val="00C92546"/>
     <w:rsid w:val="00D3266B"/>
+    <w:rsid w:val="00D844AE"/>
+    <w:rsid w:val="00DD5AF5"/>
     <w:rsid w:val="00E15628"/>
     <w:rsid w:val="00E34002"/>
     <w:rsid w:val="00E4366B"/>
+    <w:rsid w:val="00E6383D"/>
     <w:rsid w:val="00F11A98"/>
     <w:rsid w:val="00F3786F"/>
     <w:rsid w:val="00F8736D"/>
@@ -3171,7 +3425,7 @@
 </file>
 
 <file path=word/glossary/styles.xml><?xml version="1.0" encoding="utf-8"?>
-<w:styles xmlns:mc="http://schemas.openxmlformats.org/markup-compatibility/2006" xmlns:r="http://schemas.openxmlformats.org/officeDocument/2006/relationships" xmlns:w="http://schemas.openxmlformats.org/wordprocessingml/2006/main" xmlns:w14="http://schemas.microsoft.com/office/word/2010/wordml" xmlns:w15="http://schemas.microsoft.com/office/word/2012/wordml" xmlns:w16cex="http://schemas.microsoft.com/office/word/2018/wordml/cex" xmlns:w16cid="http://schemas.microsoft.com/office/word/2016/wordml/cid" xmlns:w16="http://schemas.microsoft.com/office/word/2018/wordml" xmlns:w16sdtdh="http://schemas.microsoft.com/office/word/2020/wordml/sdtdatahash" xmlns:w16se="http://schemas.microsoft.com/office/word/2015/wordml/symex" mc:Ignorable="w14 w15 w16se w16cid w16 w16cex w16sdtdh">
+<w:styles xmlns:mc="http://schemas.openxmlformats.org/markup-compatibility/2006" xmlns:r="http://schemas.openxmlformats.org/officeDocument/2006/relationships" xmlns:w="http://schemas.openxmlformats.org/wordprocessingml/2006/main" xmlns:w14="http://schemas.microsoft.com/office/word/2010/wordml" xmlns:w15="http://schemas.microsoft.com/office/word/2012/wordml" xmlns:w16cex="http://schemas.microsoft.com/office/word/2018/wordml/cex" xmlns:w16cid="http://schemas.microsoft.com/office/word/2016/wordml/cid" xmlns:w16="http://schemas.microsoft.com/office/word/2018/wordml" xmlns:w16du="http://schemas.microsoft.com/office/word/2023/wordml/word16du" xmlns:w16sdtdh="http://schemas.microsoft.com/office/word/2020/wordml/sdtdatahash" xmlns:w16se="http://schemas.microsoft.com/office/word/2015/wordml/symex" mc:Ignorable="w14 w15 w16se w16cid w16 w16cex w16sdtdh w16du">
   <w:docDefaults>
     <w:rPrDefault>
       <w:rPr>
@@ -3603,7 +3857,7 @@
     <w:basedOn w:val="DefaultParagraphFont"/>
     <w:uiPriority w:val="99"/>
     <w:semiHidden/>
-    <w:rsid w:val="00684433"/>
+    <w:rsid w:val="00270CEA"/>
     <w:rPr>
       <w:color w:val="666666"/>
     </w:rPr>
@@ -3612,11 +3866,121 @@
     <w:name w:val="4E90316C0CFF47AC9A85DEFD7D2E5C0F"/>
     <w:rsid w:val="000B1A79"/>
   </w:style>
+  <w:style w:type="paragraph" w:customStyle="1" w:styleId="EC2936388B2B484DB7A91A7A05D934D5">
+    <w:name w:val="EC2936388B2B484DB7A91A7A05D934D5"/>
+    <w:rsid w:val="00270CEA"/>
+    <w:pPr>
+      <w:spacing w:line="278" w:lineRule="auto"/>
+    </w:pPr>
+    <w:rPr>
+      <w:sz w:val="24"/>
+      <w:szCs w:val="24"/>
+    </w:rPr>
+  </w:style>
+  <w:style w:type="paragraph" w:customStyle="1" w:styleId="AFE5C785C7A04C4289E18530CD80E452">
+    <w:name w:val="AFE5C785C7A04C4289E18530CD80E452"/>
+    <w:rsid w:val="00E6383D"/>
+    <w:pPr>
+      <w:spacing w:line="278" w:lineRule="auto"/>
+    </w:pPr>
+    <w:rPr>
+      <w:sz w:val="24"/>
+      <w:szCs w:val="24"/>
+    </w:rPr>
+  </w:style>
+  <w:style w:type="paragraph" w:customStyle="1" w:styleId="FA72F027CDE24D3BB401AAAF6591E046">
+    <w:name w:val="FA72F027CDE24D3BB401AAAF6591E046"/>
+    <w:rsid w:val="00E6383D"/>
+    <w:pPr>
+      <w:spacing w:line="278" w:lineRule="auto"/>
+    </w:pPr>
+    <w:rPr>
+      <w:sz w:val="24"/>
+      <w:szCs w:val="24"/>
+    </w:rPr>
+  </w:style>
+  <w:style w:type="paragraph" w:customStyle="1" w:styleId="49AD13271BED42B691125FED16E36FA4">
+    <w:name w:val="49AD13271BED42B691125FED16E36FA4"/>
+    <w:rsid w:val="00E6383D"/>
+    <w:pPr>
+      <w:spacing w:line="278" w:lineRule="auto"/>
+    </w:pPr>
+    <w:rPr>
+      <w:sz w:val="24"/>
+      <w:szCs w:val="24"/>
+    </w:rPr>
+  </w:style>
+  <w:style w:type="paragraph" w:customStyle="1" w:styleId="1021F541E1734E19BEC8F240522998D5">
+    <w:name w:val="1021F541E1734E19BEC8F240522998D5"/>
+    <w:rsid w:val="00E6383D"/>
+    <w:pPr>
+      <w:spacing w:line="278" w:lineRule="auto"/>
+    </w:pPr>
+    <w:rPr>
+      <w:sz w:val="24"/>
+      <w:szCs w:val="24"/>
+    </w:rPr>
+  </w:style>
+  <w:style w:type="paragraph" w:customStyle="1" w:styleId="78CFEDCA846342D6BAF3F409EFAC71E8">
+    <w:name w:val="78CFEDCA846342D6BAF3F409EFAC71E8"/>
+    <w:rsid w:val="00E6383D"/>
+    <w:pPr>
+      <w:spacing w:line="278" w:lineRule="auto"/>
+    </w:pPr>
+    <w:rPr>
+      <w:sz w:val="24"/>
+      <w:szCs w:val="24"/>
+    </w:rPr>
+  </w:style>
+  <w:style w:type="paragraph" w:customStyle="1" w:styleId="905A6A2E5D584C65BEB3C1437B8F3A05">
+    <w:name w:val="905A6A2E5D584C65BEB3C1437B8F3A05"/>
+    <w:rsid w:val="00E6383D"/>
+    <w:pPr>
+      <w:spacing w:line="278" w:lineRule="auto"/>
+    </w:pPr>
+    <w:rPr>
+      <w:sz w:val="24"/>
+      <w:szCs w:val="24"/>
+    </w:rPr>
+  </w:style>
+  <w:style w:type="paragraph" w:customStyle="1" w:styleId="328A7DAE3ACB4673AA92F4E63F9789B9">
+    <w:name w:val="328A7DAE3ACB4673AA92F4E63F9789B9"/>
+    <w:rsid w:val="00E6383D"/>
+    <w:pPr>
+      <w:spacing w:line="278" w:lineRule="auto"/>
+    </w:pPr>
+    <w:rPr>
+      <w:sz w:val="24"/>
+      <w:szCs w:val="24"/>
+    </w:rPr>
+  </w:style>
+  <w:style w:type="paragraph" w:customStyle="1" w:styleId="EB30A128A734463EB5295F49B1F213DC">
+    <w:name w:val="EB30A128A734463EB5295F49B1F213DC"/>
+    <w:rsid w:val="00E6383D"/>
+    <w:pPr>
+      <w:spacing w:line="278" w:lineRule="auto"/>
+    </w:pPr>
+    <w:rPr>
+      <w:sz w:val="24"/>
+      <w:szCs w:val="24"/>
+    </w:rPr>
+  </w:style>
+  <w:style w:type="paragraph" w:customStyle="1" w:styleId="24D9DAA31F7E40C79B719551366DF54E">
+    <w:name w:val="24D9DAA31F7E40C79B719551366DF54E"/>
+    <w:rsid w:val="00E6383D"/>
+    <w:pPr>
+      <w:spacing w:line="278" w:lineRule="auto"/>
+    </w:pPr>
+    <w:rPr>
+      <w:sz w:val="24"/>
+      <w:szCs w:val="24"/>
+    </w:rPr>
+  </w:style>
 </w:styles>
 </file>
 
 <file path=word/glossary/webSettings.xml><?xml version="1.0" encoding="utf-8"?>
-<w:webSettings xmlns:mc="http://schemas.openxmlformats.org/markup-compatibility/2006" xmlns:r="http://schemas.openxmlformats.org/officeDocument/2006/relationships" xmlns:w="http://schemas.openxmlformats.org/wordprocessingml/2006/main" xmlns:w14="http://schemas.microsoft.com/office/word/2010/wordml" xmlns:w15="http://schemas.microsoft.com/office/word/2012/wordml" xmlns:w16cex="http://schemas.microsoft.com/office/word/2018/wordml/cex" xmlns:w16cid="http://schemas.microsoft.com/office/word/2016/wordml/cid" xmlns:w16="http://schemas.microsoft.com/office/word/2018/wordml" xmlns:w16sdtdh="http://schemas.microsoft.com/office/word/2020/wordml/sdtdatahash" xmlns:w16se="http://schemas.microsoft.com/office/word/2015/wordml/symex" mc:Ignorable="w14 w15 w16se w16cid w16 w16cex w16sdtdh">
+<w:webSettings xmlns:mc="http://schemas.openxmlformats.org/markup-compatibility/2006" xmlns:r="http://schemas.openxmlformats.org/officeDocument/2006/relationships" xmlns:w="http://schemas.openxmlformats.org/wordprocessingml/2006/main" xmlns:w14="http://schemas.microsoft.com/office/word/2010/wordml" xmlns:w15="http://schemas.microsoft.com/office/word/2012/wordml" xmlns:w16cex="http://schemas.microsoft.com/office/word/2018/wordml/cex" xmlns:w16cid="http://schemas.microsoft.com/office/word/2016/wordml/cid" xmlns:w16="http://schemas.microsoft.com/office/word/2018/wordml" xmlns:w16du="http://schemas.microsoft.com/office/word/2023/wordml/word16du" xmlns:w16sdtdh="http://schemas.microsoft.com/office/word/2020/wordml/sdtdatahash" xmlns:w16se="http://schemas.microsoft.com/office/word/2015/wordml/symex" mc:Ignorable="w14 w15 w16se w16cid w16 w16cex w16sdtdh w16du">
   <w:optimizeForBrowser/>
   <w:allowPNG/>
 </w:webSettings>
@@ -3917,9 +4281,7 @@
 </a:theme>
 </file>
 
-<file path=customXml/item1.xml>��< ? x m l   v e r s i o n = " 1 . 0 "   e n c o d i n g = " u t f - 1 6 " ? > - 
- < N a v W o r d R e p o r t X m l P a r t   x m l n s = " u r n : m i c r o s o f t - d y n a m i c s - n a v / r e p o r t s / N P R _ R S _ N i v e l a t i o n _ D o c u m e n t / 6 0 1 4 5 2 3 / " > +<file path=customXml/item1.xml>��< ? x m l   v e r s i o n = " 1 . 0 "   e n c o d i n g = " u t f - 1 6 " ? > < N a v W o r d R e p o r t X m l P a r t   x m l n s = " u r n : m i c r o s o f t - d y n a m i c s - n a v / r e p o r t s / N P R _ R S _ N i v e l a t i o n _ D o c u m e n t / 6 0 1 4 5 2 3 / " >   
      < L a b e l s >   

</xml_diff>